<commit_message>
IAM user to have S3 access
</commit_message>
<xml_diff>
--- a/docs/auto-upload to s3/create IAM user.docx
+++ b/docs/auto-upload to s3/create IAM user.docx
@@ -131,6 +131,9 @@
     </w:p>
     <w:p>
       <w:r>
+        <w:rPr>
+          <w:noProof/>
+        </w:rPr>
         <w:drawing>
           <wp:inline distT="0" distB="0" distL="0" distR="0" wp14:anchorId="3C69AA4A" wp14:editId="01BDDBD4">
             <wp:extent cx="5731510" cy="946785"/>
@@ -175,6 +178,9 @@
     </w:p>
     <w:p>
       <w:r>
+        <w:rPr>
+          <w:noProof/>
+        </w:rPr>
         <w:drawing>
           <wp:inline distT="0" distB="0" distL="0" distR="0" wp14:anchorId="0BB70ACF" wp14:editId="62B86697">
             <wp:extent cx="5731510" cy="2531745"/>
@@ -213,7 +219,504 @@
       </w:r>
     </w:p>
     <w:p>
-      <w:r>
+      <w:pPr>
+        <w:rPr>
+          <w:b/>
+          <w:bCs/>
+        </w:rPr>
+      </w:pPr>
+      <w:r>
+        <w:rPr>
+          <w:b/>
+          <w:bCs/>
+        </w:rPr>
+        <w:t>Fix: Add IAM Policy to Allow S3 Access</w:t>
+      </w:r>
+    </w:p>
+    <w:p>
+      <w:pPr>
+        <w:rPr>
+          <w:b/>
+          <w:bCs/>
+        </w:rPr>
+      </w:pPr>
+      <w:r>
+        <w:rPr>
+          <w:b/>
+          <w:bCs/>
+        </w:rPr>
+        <w:t>Step 1: Attach this Policy to your IAM User</w:t>
+      </w:r>
+    </w:p>
+    <w:p>
+      <w:r>
+        <w:t xml:space="preserve">Go to AWS Console → IAM → Users → </w:t>
+      </w:r>
+      <w:proofErr w:type="spellStart"/>
+      <w:r>
+        <w:t>github</w:t>
+      </w:r>
+      <w:proofErr w:type="spellEnd"/>
+      <w:r>
+        <w:t xml:space="preserve">-actions-allure → </w:t>
+      </w:r>
+      <w:r>
+        <w:rPr>
+          <w:b/>
+          <w:bCs/>
+        </w:rPr>
+        <w:t>Permissions</w:t>
+      </w:r>
+      <w:r>
+        <w:t xml:space="preserve"> → Add inline policy.</w:t>
+      </w:r>
+    </w:p>
+    <w:p>
+      <w:pPr>
+        <w:rPr>
+          <w:b/>
+          <w:bCs/>
+        </w:rPr>
+      </w:pPr>
+      <w:r>
+        <w:rPr>
+          <w:b/>
+          <w:bCs/>
+        </w:rPr>
+        <w:t>Step 2: Add Inline Policy</w:t>
+      </w:r>
+    </w:p>
+    <w:p>
+      <w:r>
+        <w:t>1️</w:t>
+      </w:r>
+      <w:r>
+        <w:rPr>
+          <w:rFonts w:ascii="Segoe UI Symbol" w:hAnsi="Segoe UI Symbol" w:cs="Segoe UI Symbol"/>
+        </w:rPr>
+        <w:t>⃣</w:t>
+      </w:r>
+      <w:r>
+        <w:t xml:space="preserve"> Click on </w:t>
+      </w:r>
+      <w:r>
+        <w:rPr>
+          <w:b/>
+          <w:bCs/>
+        </w:rPr>
+        <w:t>"Add Permissions"</w:t>
+      </w:r>
+      <w:r>
+        <w:br/>
+        <w:t>2️</w:t>
+      </w:r>
+      <w:r>
+        <w:rPr>
+          <w:rFonts w:ascii="Segoe UI Symbol" w:hAnsi="Segoe UI Symbol" w:cs="Segoe UI Symbol"/>
+        </w:rPr>
+        <w:t>⃣</w:t>
+      </w:r>
+      <w:r>
+        <w:t xml:space="preserve"> Select </w:t>
+      </w:r>
+      <w:r>
+        <w:rPr>
+          <w:b/>
+          <w:bCs/>
+        </w:rPr>
+        <w:t>"Create Inline Policy"</w:t>
+      </w:r>
+    </w:p>
+    <w:p>
+      <w:r>
+        <w:pict w14:anchorId="7D65B21B">
+          <v:rect id="_x0000_i1044" style="width:0;height:1.5pt" o:hralign="center" o:hrstd="t" o:hr="t" fillcolor="#a0a0a0" stroked="f"/>
+        </w:pict>
+      </w:r>
+    </w:p>
+    <w:p>
+      <w:pPr>
+        <w:rPr>
+          <w:b/>
+          <w:bCs/>
+        </w:rPr>
+      </w:pPr>
+      <w:r>
+        <w:rPr>
+          <w:b/>
+          <w:bCs/>
+        </w:rPr>
+        <w:t>Step 3: Add S3 Policy</w:t>
+      </w:r>
+    </w:p>
+    <w:p>
+      <w:r>
+        <w:t>1️</w:t>
+      </w:r>
+      <w:r>
+        <w:rPr>
+          <w:rFonts w:ascii="Segoe UI Symbol" w:hAnsi="Segoe UI Symbol" w:cs="Segoe UI Symbol"/>
+        </w:rPr>
+        <w:t>⃣</w:t>
+      </w:r>
+      <w:r>
+        <w:t xml:space="preserve"> Select </w:t>
+      </w:r>
+      <w:r>
+        <w:rPr>
+          <w:b/>
+          <w:bCs/>
+        </w:rPr>
+        <w:t>Service: S3</w:t>
+      </w:r>
+      <w:r>
+        <w:br/>
+        <w:t>2️</w:t>
+      </w:r>
+      <w:r>
+        <w:rPr>
+          <w:rFonts w:ascii="Segoe UI Symbol" w:hAnsi="Segoe UI Symbol" w:cs="Segoe UI Symbol"/>
+        </w:rPr>
+        <w:t>⃣</w:t>
+      </w:r>
+      <w:r>
+        <w:t xml:space="preserve"> </w:t>
+      </w:r>
+      <w:r>
+        <w:rPr>
+          <w:b/>
+          <w:bCs/>
+        </w:rPr>
+        <w:t>Actions:</w:t>
+      </w:r>
+    </w:p>
+    <w:p>
+      <w:pPr>
+        <w:numPr>
+          <w:ilvl w:val="0"/>
+          <w:numId w:val="5"/>
+        </w:numPr>
+      </w:pPr>
+      <w:proofErr w:type="spellStart"/>
+      <w:r>
+        <w:lastRenderedPageBreak/>
+        <w:t>PutObject</w:t>
+      </w:r>
+      <w:proofErr w:type="spellEnd"/>
+    </w:p>
+    <w:p>
+      <w:pPr>
+        <w:numPr>
+          <w:ilvl w:val="0"/>
+          <w:numId w:val="5"/>
+        </w:numPr>
+      </w:pPr>
+      <w:proofErr w:type="spellStart"/>
+      <w:r>
+        <w:t>ListBucket</w:t>
+      </w:r>
+      <w:proofErr w:type="spellEnd"/>
+    </w:p>
+    <w:p>
+      <w:r>
+        <w:pict w14:anchorId="416EB616">
+          <v:rect id="_x0000_i1045" style="width:0;height:1.5pt" o:hralign="center" o:hrstd="t" o:hr="t" fillcolor="#a0a0a0" stroked="f"/>
+        </w:pict>
+      </w:r>
+    </w:p>
+    <w:p>
+      <w:pPr>
+        <w:rPr>
+          <w:b/>
+          <w:bCs/>
+        </w:rPr>
+      </w:pPr>
+      <w:r>
+        <w:rPr>
+          <w:b/>
+          <w:bCs/>
+        </w:rPr>
+        <w:t>Step 4: Select Bucket</w:t>
+      </w:r>
+    </w:p>
+    <w:p>
+      <w:r>
+        <w:t xml:space="preserve">In </w:t>
+      </w:r>
+      <w:r>
+        <w:rPr>
+          <w:b/>
+          <w:bCs/>
+        </w:rPr>
+        <w:t>Resources</w:t>
+      </w:r>
+      <w:r>
+        <w:t>, choose:</w:t>
+      </w:r>
+    </w:p>
+    <w:p>
+      <w:pPr>
+        <w:numPr>
+          <w:ilvl w:val="0"/>
+          <w:numId w:val="6"/>
+        </w:numPr>
+      </w:pPr>
+      <w:r>
+        <w:t xml:space="preserve">Specific Bucket → </w:t>
+      </w:r>
+      <w:r>
+        <w:rPr>
+          <w:b/>
+          <w:bCs/>
+        </w:rPr>
+        <w:t>sanjeet-allure-report-bucket</w:t>
+      </w:r>
+    </w:p>
+    <w:p>
+      <w:pPr>
+        <w:numPr>
+          <w:ilvl w:val="0"/>
+          <w:numId w:val="6"/>
+        </w:numPr>
+      </w:pPr>
+      <w:r>
+        <w:t xml:space="preserve">And also select </w:t>
+      </w:r>
+      <w:r>
+        <w:rPr>
+          <w:b/>
+          <w:bCs/>
+        </w:rPr>
+        <w:t>All objects in the bucket</w:t>
+      </w:r>
+    </w:p>
+    <w:p>
+      <w:r>
+        <w:pict w14:anchorId="4F4C42A2">
+          <v:rect id="_x0000_i1046" style="width:0;height:1.5pt" o:hralign="center" o:hrstd="t" o:hr="t" fillcolor="#a0a0a0" stroked="f"/>
+        </w:pict>
+      </w:r>
+    </w:p>
+    <w:p>
+      <w:pPr>
+        <w:rPr>
+          <w:b/>
+          <w:bCs/>
+        </w:rPr>
+      </w:pPr>
+      <w:r>
+        <w:rPr>
+          <w:b/>
+          <w:bCs/>
+        </w:rPr>
+        <w:t>Step 5: Review Policy</w:t>
+      </w:r>
+    </w:p>
+    <w:p>
+      <w:pPr>
+        <w:rPr>
+          <w:b/>
+          <w:bCs/>
+        </w:rPr>
+      </w:pPr>
+      <w:r>
+        <w:t>1️</w:t>
+      </w:r>
+      <w:r>
+        <w:rPr>
+          <w:rFonts w:ascii="Segoe UI Symbol" w:hAnsi="Segoe UI Symbol" w:cs="Segoe UI Symbol"/>
+        </w:rPr>
+        <w:t>⃣</w:t>
+      </w:r>
+      <w:r>
+        <w:t xml:space="preserve"> Click </w:t>
+      </w:r>
+      <w:r>
+        <w:rPr>
+          <w:b/>
+          <w:bCs/>
+        </w:rPr>
+        <w:t>Next: Review</w:t>
+      </w:r>
+      <w:r>
+        <w:br/>
+        <w:t>2️</w:t>
+      </w:r>
+      <w:r>
+        <w:rPr>
+          <w:rFonts w:ascii="Segoe UI Symbol" w:hAnsi="Segoe UI Symbol" w:cs="Segoe UI Symbol"/>
+        </w:rPr>
+        <w:t>⃣</w:t>
+      </w:r>
+      <w:r>
+        <w:t xml:space="preserve"> </w:t>
+      </w:r>
+      <w:r>
+        <w:rPr>
+          <w:b/>
+          <w:bCs/>
+        </w:rPr>
+        <w:t>Policy Name:</w:t>
+      </w:r>
+      <w:r>
+        <w:t xml:space="preserve"> s3-allure-upload</w:t>
+      </w:r>
+      <w:r>
+        <w:br/>
+        <w:t>3️</w:t>
+      </w:r>
+      <w:r>
+        <w:rPr>
+          <w:rFonts w:ascii="Segoe UI Symbol" w:hAnsi="Segoe UI Symbol" w:cs="Segoe UI Symbol"/>
+        </w:rPr>
+        <w:t>⃣</w:t>
+      </w:r>
+      <w:r>
+        <w:t xml:space="preserve"> </w:t>
+      </w:r>
+      <w:r>
+        <w:rPr>
+          <w:b/>
+          <w:bCs/>
+        </w:rPr>
+        <w:t>Create Policy</w:t>
+      </w:r>
+    </w:p>
+    <w:p>
+      <w:r>
+        <w:drawing>
+          <wp:inline distT="0" distB="0" distL="0" distR="0" wp14:anchorId="099030C4" wp14:editId="0094E453">
+            <wp:extent cx="5731510" cy="1720215"/>
+            <wp:effectExtent l="0" t="0" r="2540" b="0"/>
+            <wp:docPr id="1007447391" name="Picture 1"/>
+            <wp:cNvGraphicFramePr>
+              <a:graphicFrameLocks xmlns:a="http://schemas.openxmlformats.org/drawingml/2006/main" noChangeAspect="1"/>
+            </wp:cNvGraphicFramePr>
+            <a:graphic xmlns:a="http://schemas.openxmlformats.org/drawingml/2006/main">
+              <a:graphicData uri="http://schemas.openxmlformats.org/drawingml/2006/picture">
+                <pic:pic xmlns:pic="http://schemas.openxmlformats.org/drawingml/2006/picture">
+                  <pic:nvPicPr>
+                    <pic:cNvPr id="1007447391" name=""/>
+                    <pic:cNvPicPr/>
+                  </pic:nvPicPr>
+                  <pic:blipFill>
+                    <a:blip r:embed="rId7"/>
+                    <a:stretch>
+                      <a:fillRect/>
+                    </a:stretch>
+                  </pic:blipFill>
+                  <pic:spPr>
+                    <a:xfrm>
+                      <a:off x="0" y="0"/>
+                      <a:ext cx="5731510" cy="1720215"/>
+                    </a:xfrm>
+                    <a:prstGeom prst="rect">
+                      <a:avLst/>
+                    </a:prstGeom>
+                  </pic:spPr>
+                </pic:pic>
+              </a:graphicData>
+            </a:graphic>
+          </wp:inline>
+        </w:drawing>
+      </w:r>
+    </w:p>
+    <w:p>
+      <w:pPr>
+        <w:numPr>
+          <w:ilvl w:val="0"/>
+          <w:numId w:val="7"/>
+        </w:numPr>
+      </w:pPr>
+      <w:r>
+        <w:lastRenderedPageBreak/>
+        <w:drawing>
+          <wp:inline distT="0" distB="0" distL="0" distR="0" wp14:anchorId="338981DE" wp14:editId="64722316">
+            <wp:extent cx="5731510" cy="3155315"/>
+            <wp:effectExtent l="0" t="0" r="2540" b="6985"/>
+            <wp:docPr id="1719245776" name="Picture 1"/>
+            <wp:cNvGraphicFramePr>
+              <a:graphicFrameLocks xmlns:a="http://schemas.openxmlformats.org/drawingml/2006/main" noChangeAspect="1"/>
+            </wp:cNvGraphicFramePr>
+            <a:graphic xmlns:a="http://schemas.openxmlformats.org/drawingml/2006/main">
+              <a:graphicData uri="http://schemas.openxmlformats.org/drawingml/2006/picture">
+                <pic:pic xmlns:pic="http://schemas.openxmlformats.org/drawingml/2006/picture">
+                  <pic:nvPicPr>
+                    <pic:cNvPr id="1719245776" name=""/>
+                    <pic:cNvPicPr/>
+                  </pic:nvPicPr>
+                  <pic:blipFill>
+                    <a:blip r:embed="rId8"/>
+                    <a:stretch>
+                      <a:fillRect/>
+                    </a:stretch>
+                  </pic:blipFill>
+                  <pic:spPr>
+                    <a:xfrm>
+                      <a:off x="0" y="0"/>
+                      <a:ext cx="5731510" cy="3155315"/>
+                    </a:xfrm>
+                    <a:prstGeom prst="rect">
+                      <a:avLst/>
+                    </a:prstGeom>
+                  </pic:spPr>
+                </pic:pic>
+              </a:graphicData>
+            </a:graphic>
+          </wp:inline>
+        </w:drawing>
+      </w:r>
+      <w:r>
+        <w:rPr>
+          <w:rFonts w:ascii="Segoe UI Emoji" w:hAnsi="Segoe UI Emoji" w:cs="Segoe UI Emoji"/>
+        </w:rPr>
+        <w:t>✅</w:t>
+      </w:r>
+      <w:r>
+        <w:t xml:space="preserve"> s3:PutObject → Allows uploading files.</w:t>
+      </w:r>
+    </w:p>
+    <w:p>
+      <w:pPr>
+        <w:numPr>
+          <w:ilvl w:val="0"/>
+          <w:numId w:val="7"/>
+        </w:numPr>
+      </w:pPr>
+      <w:r>
+        <w:rPr>
+          <w:rFonts w:ascii="Segoe UI Emoji" w:hAnsi="Segoe UI Emoji" w:cs="Segoe UI Emoji"/>
+        </w:rPr>
+        <w:t>✅</w:t>
+      </w:r>
+      <w:r>
+        <w:t xml:space="preserve"> s3:ListBucket → Allows accessing the bucket.</w:t>
+      </w:r>
+    </w:p>
+    <w:p>
+      <w:pPr>
+        <w:numPr>
+          <w:ilvl w:val="0"/>
+          <w:numId w:val="7"/>
+        </w:numPr>
+      </w:pPr>
+      <w:r>
+        <w:rPr>
+          <w:rFonts w:ascii="Segoe UI Emoji" w:hAnsi="Segoe UI Emoji" w:cs="Segoe UI Emoji"/>
+        </w:rPr>
+        <w:t>✅</w:t>
+      </w:r>
+      <w:r>
+        <w:t xml:space="preserve"> Replace your bucket name: sanjeet-allure-report-bucket</w:t>
+      </w:r>
+    </w:p>
+    <w:p/>
+    <w:p/>
+    <w:p>
+      <w:r>
+        <w:rPr>
+          <w:noProof/>
+        </w:rPr>
         <w:drawing>
           <wp:inline distT="0" distB="0" distL="0" distR="0" wp14:anchorId="12022056" wp14:editId="7F16AE50">
             <wp:extent cx="5731510" cy="2814320"/>
@@ -230,7 +733,7 @@
                     <pic:cNvPicPr/>
                   </pic:nvPicPr>
                   <pic:blipFill>
-                    <a:blip r:embed="rId7"/>
+                    <a:blip r:embed="rId9"/>
                     <a:stretch>
                       <a:fillRect/>
                     </a:stretch>
@@ -258,27 +761,27 @@
     </w:p>
     <w:p>
       <w:r>
+        <w:t>6KUG1c7OTO7ZmjSHjUH4D5LKeMNHuk5l7Nyi9UNM</w:t>
+      </w:r>
+    </w:p>
+    <w:p>
+      <w:pPr>
+        <w:rPr>
+          <w:b/>
+          <w:bCs/>
+        </w:rPr>
+      </w:pPr>
+      <w:r>
+        <w:rPr>
+          <w:b/>
+          <w:bCs/>
+        </w:rPr>
+        <w:t>Step 4: Add these as GitHub Secrets</w:t>
+      </w:r>
+    </w:p>
+    <w:p>
+      <w:r>
         <w:lastRenderedPageBreak/>
-        <w:t>6KUG1c7OTO7ZmjSHjUH4D5LKeMNHuk5l7Nyi9UNM</w:t>
-      </w:r>
-    </w:p>
-    <w:p>
-      <w:pPr>
-        <w:rPr>
-          <w:b/>
-          <w:bCs/>
-        </w:rPr>
-      </w:pPr>
-      <w:r>
-        <w:rPr>
-          <w:b/>
-          <w:bCs/>
-        </w:rPr>
-        <w:t>Step 4: Add these as GitHub Secrets</w:t>
-      </w:r>
-    </w:p>
-    <w:p>
-      <w:r>
         <w:t>In your GitHub repo:</w:t>
       </w:r>
     </w:p>
@@ -313,6 +816,9 @@
     </w:p>
     <w:p>
       <w:r>
+        <w:rPr>
+          <w:noProof/>
+        </w:rPr>
         <w:drawing>
           <wp:inline distT="0" distB="0" distL="0" distR="0" wp14:anchorId="4C60F86A" wp14:editId="3F26E761">
             <wp:extent cx="3835597" cy="4007056"/>
@@ -329,7 +835,7 @@
                     <pic:cNvPicPr/>
                   </pic:nvPicPr>
                   <pic:blipFill>
-                    <a:blip r:embed="rId8"/>
+                    <a:blip r:embed="rId10"/>
                     <a:stretch>
                       <a:fillRect/>
                     </a:stretch>
@@ -352,6 +858,9 @@
     </w:p>
     <w:p>
       <w:r>
+        <w:rPr>
+          <w:noProof/>
+        </w:rPr>
         <w:lastRenderedPageBreak/>
         <w:drawing>
           <wp:inline distT="0" distB="0" distL="0" distR="0" wp14:anchorId="2E670D79" wp14:editId="5084934F">
@@ -369,7 +878,7 @@
                     <pic:cNvPicPr/>
                   </pic:nvPicPr>
                   <pic:blipFill>
-                    <a:blip r:embed="rId9"/>
+                    <a:blip r:embed="rId11"/>
                     <a:stretch>
                       <a:fillRect/>
                     </a:stretch>
@@ -391,13 +900,8 @@
       </w:r>
     </w:p>
     <w:p>
-      <w:proofErr w:type="gramStart"/>
-      <w:r>
-        <w:t>Similar to</w:t>
-      </w:r>
-      <w:proofErr w:type="gramEnd"/>
-      <w:r>
-        <w:t xml:space="preserve"> </w:t>
+      <w:r>
+        <w:t xml:space="preserve">Similar to </w:t>
       </w:r>
       <w:proofErr w:type="spellStart"/>
       <w:r>
@@ -458,6 +962,9 @@
     </w:p>
     <w:p>
       <w:r>
+        <w:rPr>
+          <w:noProof/>
+        </w:rPr>
         <w:drawing>
           <wp:inline distT="0" distB="0" distL="0" distR="0" wp14:anchorId="7C07EAC5" wp14:editId="106188E1">
             <wp:extent cx="5731510" cy="1183640"/>
@@ -474,7 +981,7 @@
                     <pic:cNvPicPr/>
                   </pic:nvPicPr>
                   <pic:blipFill>
-                    <a:blip r:embed="rId10"/>
+                    <a:blip r:embed="rId12"/>
                     <a:stretch>
                       <a:fillRect/>
                     </a:stretch>
@@ -549,15 +1056,7 @@
         </w:numPr>
       </w:pPr>
       <w:r>
-        <w:t xml:space="preserve">In the top-right corner, </w:t>
-      </w:r>
-      <w:proofErr w:type="gramStart"/>
-      <w:r>
-        <w:t>you'll</w:t>
-      </w:r>
-      <w:proofErr w:type="gramEnd"/>
-      <w:r>
-        <w:t xml:space="preserve"> see your </w:t>
+        <w:t xml:space="preserve">In the top-right corner, you'll see your </w:t>
       </w:r>
       <w:r>
         <w:rPr>
@@ -751,7 +1250,7 @@
     <w:p>
       <w:r>
         <w:pict w14:anchorId="0FE7B133">
-          <v:rect id="_x0000_i1031" style="width:0;height:1.5pt" o:hralign="center" o:hrstd="t" o:hr="t" fillcolor="#a0a0a0" stroked="f"/>
+          <v:rect id="_x0000_i1025" style="width:0;height:1.5pt" o:hralign="center" o:hrstd="t" o:hr="t" fillcolor="#a0a0a0" stroked="f"/>
         </w:pict>
       </w:r>
     </w:p>
@@ -914,15 +1413,7 @@
       </w:r>
       <w:r>
         <w:br/>
-        <w:t>https://&lt;bucket-name</w:t>
-      </w:r>
-      <w:proofErr w:type="gramStart"/>
-      <w:r>
-        <w:t>&gt;.s</w:t>
-      </w:r>
-      <w:proofErr w:type="gramEnd"/>
-      <w:r>
-        <w:t>3.&lt;region&gt;.amazonaws.com/allure-report/index.html</w:t>
+        <w:t>https://&lt;bucket-name&gt;.s3.&lt;region&gt;.amazonaws.com/allure-report/index.html</w:t>
       </w:r>
     </w:p>
     <w:p/>
@@ -1088,6 +1579,155 @@
     </w:lvl>
   </w:abstractNum>
   <w:abstractNum w:abstractNumId="1" w15:restartNumberingAfterBreak="0">
+    <w:nsid w:val="2B37088D"/>
+    <w:multiLevelType w:val="multilevel"/>
+    <w:tmpl w:val="8C503D84"/>
+    <w:lvl w:ilvl="0">
+      <w:start w:val="1"/>
+      <w:numFmt w:val="bullet"/>
+      <w:lvlText w:val=""/>
+      <w:lvlJc w:val="left"/>
+      <w:pPr>
+        <w:tabs>
+          <w:tab w:val="num" w:pos="720"/>
+        </w:tabs>
+        <w:ind w:left="720" w:hanging="360"/>
+      </w:pPr>
+      <w:rPr>
+        <w:rFonts w:ascii="Symbol" w:hAnsi="Symbol" w:hint="default"/>
+        <w:sz w:val="20"/>
+      </w:rPr>
+    </w:lvl>
+    <w:lvl w:ilvl="1" w:tentative="1">
+      <w:start w:val="1"/>
+      <w:numFmt w:val="bullet"/>
+      <w:lvlText w:val="o"/>
+      <w:lvlJc w:val="left"/>
+      <w:pPr>
+        <w:tabs>
+          <w:tab w:val="num" w:pos="1440"/>
+        </w:tabs>
+        <w:ind w:left="1440" w:hanging="360"/>
+      </w:pPr>
+      <w:rPr>
+        <w:rFonts w:ascii="Courier New" w:hAnsi="Courier New" w:hint="default"/>
+        <w:sz w:val="20"/>
+      </w:rPr>
+    </w:lvl>
+    <w:lvl w:ilvl="2" w:tentative="1">
+      <w:start w:val="1"/>
+      <w:numFmt w:val="bullet"/>
+      <w:lvlText w:val=""/>
+      <w:lvlJc w:val="left"/>
+      <w:pPr>
+        <w:tabs>
+          <w:tab w:val="num" w:pos="2160"/>
+        </w:tabs>
+        <w:ind w:left="2160" w:hanging="360"/>
+      </w:pPr>
+      <w:rPr>
+        <w:rFonts w:ascii="Wingdings" w:hAnsi="Wingdings" w:hint="default"/>
+        <w:sz w:val="20"/>
+      </w:rPr>
+    </w:lvl>
+    <w:lvl w:ilvl="3" w:tentative="1">
+      <w:start w:val="1"/>
+      <w:numFmt w:val="bullet"/>
+      <w:lvlText w:val=""/>
+      <w:lvlJc w:val="left"/>
+      <w:pPr>
+        <w:tabs>
+          <w:tab w:val="num" w:pos="2880"/>
+        </w:tabs>
+        <w:ind w:left="2880" w:hanging="360"/>
+      </w:pPr>
+      <w:rPr>
+        <w:rFonts w:ascii="Wingdings" w:hAnsi="Wingdings" w:hint="default"/>
+        <w:sz w:val="20"/>
+      </w:rPr>
+    </w:lvl>
+    <w:lvl w:ilvl="4" w:tentative="1">
+      <w:start w:val="1"/>
+      <w:numFmt w:val="bullet"/>
+      <w:lvlText w:val=""/>
+      <w:lvlJc w:val="left"/>
+      <w:pPr>
+        <w:tabs>
+          <w:tab w:val="num" w:pos="3600"/>
+        </w:tabs>
+        <w:ind w:left="3600" w:hanging="360"/>
+      </w:pPr>
+      <w:rPr>
+        <w:rFonts w:ascii="Wingdings" w:hAnsi="Wingdings" w:hint="default"/>
+        <w:sz w:val="20"/>
+      </w:rPr>
+    </w:lvl>
+    <w:lvl w:ilvl="5" w:tentative="1">
+      <w:start w:val="1"/>
+      <w:numFmt w:val="bullet"/>
+      <w:lvlText w:val=""/>
+      <w:lvlJc w:val="left"/>
+      <w:pPr>
+        <w:tabs>
+          <w:tab w:val="num" w:pos="4320"/>
+        </w:tabs>
+        <w:ind w:left="4320" w:hanging="360"/>
+      </w:pPr>
+      <w:rPr>
+        <w:rFonts w:ascii="Wingdings" w:hAnsi="Wingdings" w:hint="default"/>
+        <w:sz w:val="20"/>
+      </w:rPr>
+    </w:lvl>
+    <w:lvl w:ilvl="6" w:tentative="1">
+      <w:start w:val="1"/>
+      <w:numFmt w:val="bullet"/>
+      <w:lvlText w:val=""/>
+      <w:lvlJc w:val="left"/>
+      <w:pPr>
+        <w:tabs>
+          <w:tab w:val="num" w:pos="5040"/>
+        </w:tabs>
+        <w:ind w:left="5040" w:hanging="360"/>
+      </w:pPr>
+      <w:rPr>
+        <w:rFonts w:ascii="Wingdings" w:hAnsi="Wingdings" w:hint="default"/>
+        <w:sz w:val="20"/>
+      </w:rPr>
+    </w:lvl>
+    <w:lvl w:ilvl="7" w:tentative="1">
+      <w:start w:val="1"/>
+      <w:numFmt w:val="bullet"/>
+      <w:lvlText w:val=""/>
+      <w:lvlJc w:val="left"/>
+      <w:pPr>
+        <w:tabs>
+          <w:tab w:val="num" w:pos="5760"/>
+        </w:tabs>
+        <w:ind w:left="5760" w:hanging="360"/>
+      </w:pPr>
+      <w:rPr>
+        <w:rFonts w:ascii="Wingdings" w:hAnsi="Wingdings" w:hint="default"/>
+        <w:sz w:val="20"/>
+      </w:rPr>
+    </w:lvl>
+    <w:lvl w:ilvl="8" w:tentative="1">
+      <w:start w:val="1"/>
+      <w:numFmt w:val="bullet"/>
+      <w:lvlText w:val=""/>
+      <w:lvlJc w:val="left"/>
+      <w:pPr>
+        <w:tabs>
+          <w:tab w:val="num" w:pos="6480"/>
+        </w:tabs>
+        <w:ind w:left="6480" w:hanging="360"/>
+      </w:pPr>
+      <w:rPr>
+        <w:rFonts w:ascii="Wingdings" w:hAnsi="Wingdings" w:hint="default"/>
+        <w:sz w:val="20"/>
+      </w:rPr>
+    </w:lvl>
+  </w:abstractNum>
+  <w:abstractNum w:abstractNumId="2" w15:restartNumberingAfterBreak="0">
     <w:nsid w:val="3C611F70"/>
     <w:multiLevelType w:val="multilevel"/>
     <w:tmpl w:val="8AF2DC92"/>
@@ -1200,7 +1840,305 @@
       </w:pPr>
     </w:lvl>
   </w:abstractNum>
-  <w:abstractNum w:abstractNumId="2" w15:restartNumberingAfterBreak="0">
+  <w:abstractNum w:abstractNumId="3" w15:restartNumberingAfterBreak="0">
+    <w:nsid w:val="3E0516CE"/>
+    <w:multiLevelType w:val="multilevel"/>
+    <w:tmpl w:val="33DCE7DE"/>
+    <w:lvl w:ilvl="0">
+      <w:start w:val="1"/>
+      <w:numFmt w:val="bullet"/>
+      <w:lvlText w:val=""/>
+      <w:lvlJc w:val="left"/>
+      <w:pPr>
+        <w:tabs>
+          <w:tab w:val="num" w:pos="720"/>
+        </w:tabs>
+        <w:ind w:left="720" w:hanging="360"/>
+      </w:pPr>
+      <w:rPr>
+        <w:rFonts w:ascii="Symbol" w:hAnsi="Symbol" w:hint="default"/>
+        <w:sz w:val="20"/>
+      </w:rPr>
+    </w:lvl>
+    <w:lvl w:ilvl="1" w:tentative="1">
+      <w:start w:val="1"/>
+      <w:numFmt w:val="bullet"/>
+      <w:lvlText w:val="o"/>
+      <w:lvlJc w:val="left"/>
+      <w:pPr>
+        <w:tabs>
+          <w:tab w:val="num" w:pos="1440"/>
+        </w:tabs>
+        <w:ind w:left="1440" w:hanging="360"/>
+      </w:pPr>
+      <w:rPr>
+        <w:rFonts w:ascii="Courier New" w:hAnsi="Courier New" w:hint="default"/>
+        <w:sz w:val="20"/>
+      </w:rPr>
+    </w:lvl>
+    <w:lvl w:ilvl="2" w:tentative="1">
+      <w:start w:val="1"/>
+      <w:numFmt w:val="bullet"/>
+      <w:lvlText w:val=""/>
+      <w:lvlJc w:val="left"/>
+      <w:pPr>
+        <w:tabs>
+          <w:tab w:val="num" w:pos="2160"/>
+        </w:tabs>
+        <w:ind w:left="2160" w:hanging="360"/>
+      </w:pPr>
+      <w:rPr>
+        <w:rFonts w:ascii="Wingdings" w:hAnsi="Wingdings" w:hint="default"/>
+        <w:sz w:val="20"/>
+      </w:rPr>
+    </w:lvl>
+    <w:lvl w:ilvl="3" w:tentative="1">
+      <w:start w:val="1"/>
+      <w:numFmt w:val="bullet"/>
+      <w:lvlText w:val=""/>
+      <w:lvlJc w:val="left"/>
+      <w:pPr>
+        <w:tabs>
+          <w:tab w:val="num" w:pos="2880"/>
+        </w:tabs>
+        <w:ind w:left="2880" w:hanging="360"/>
+      </w:pPr>
+      <w:rPr>
+        <w:rFonts w:ascii="Wingdings" w:hAnsi="Wingdings" w:hint="default"/>
+        <w:sz w:val="20"/>
+      </w:rPr>
+    </w:lvl>
+    <w:lvl w:ilvl="4" w:tentative="1">
+      <w:start w:val="1"/>
+      <w:numFmt w:val="bullet"/>
+      <w:lvlText w:val=""/>
+      <w:lvlJc w:val="left"/>
+      <w:pPr>
+        <w:tabs>
+          <w:tab w:val="num" w:pos="3600"/>
+        </w:tabs>
+        <w:ind w:left="3600" w:hanging="360"/>
+      </w:pPr>
+      <w:rPr>
+        <w:rFonts w:ascii="Wingdings" w:hAnsi="Wingdings" w:hint="default"/>
+        <w:sz w:val="20"/>
+      </w:rPr>
+    </w:lvl>
+    <w:lvl w:ilvl="5" w:tentative="1">
+      <w:start w:val="1"/>
+      <w:numFmt w:val="bullet"/>
+      <w:lvlText w:val=""/>
+      <w:lvlJc w:val="left"/>
+      <w:pPr>
+        <w:tabs>
+          <w:tab w:val="num" w:pos="4320"/>
+        </w:tabs>
+        <w:ind w:left="4320" w:hanging="360"/>
+      </w:pPr>
+      <w:rPr>
+        <w:rFonts w:ascii="Wingdings" w:hAnsi="Wingdings" w:hint="default"/>
+        <w:sz w:val="20"/>
+      </w:rPr>
+    </w:lvl>
+    <w:lvl w:ilvl="6" w:tentative="1">
+      <w:start w:val="1"/>
+      <w:numFmt w:val="bullet"/>
+      <w:lvlText w:val=""/>
+      <w:lvlJc w:val="left"/>
+      <w:pPr>
+        <w:tabs>
+          <w:tab w:val="num" w:pos="5040"/>
+        </w:tabs>
+        <w:ind w:left="5040" w:hanging="360"/>
+      </w:pPr>
+      <w:rPr>
+        <w:rFonts w:ascii="Wingdings" w:hAnsi="Wingdings" w:hint="default"/>
+        <w:sz w:val="20"/>
+      </w:rPr>
+    </w:lvl>
+    <w:lvl w:ilvl="7" w:tentative="1">
+      <w:start w:val="1"/>
+      <w:numFmt w:val="bullet"/>
+      <w:lvlText w:val=""/>
+      <w:lvlJc w:val="left"/>
+      <w:pPr>
+        <w:tabs>
+          <w:tab w:val="num" w:pos="5760"/>
+        </w:tabs>
+        <w:ind w:left="5760" w:hanging="360"/>
+      </w:pPr>
+      <w:rPr>
+        <w:rFonts w:ascii="Wingdings" w:hAnsi="Wingdings" w:hint="default"/>
+        <w:sz w:val="20"/>
+      </w:rPr>
+    </w:lvl>
+    <w:lvl w:ilvl="8" w:tentative="1">
+      <w:start w:val="1"/>
+      <w:numFmt w:val="bullet"/>
+      <w:lvlText w:val=""/>
+      <w:lvlJc w:val="left"/>
+      <w:pPr>
+        <w:tabs>
+          <w:tab w:val="num" w:pos="6480"/>
+        </w:tabs>
+        <w:ind w:left="6480" w:hanging="360"/>
+      </w:pPr>
+      <w:rPr>
+        <w:rFonts w:ascii="Wingdings" w:hAnsi="Wingdings" w:hint="default"/>
+        <w:sz w:val="20"/>
+      </w:rPr>
+    </w:lvl>
+  </w:abstractNum>
+  <w:abstractNum w:abstractNumId="4" w15:restartNumberingAfterBreak="0">
+    <w:nsid w:val="5E290ECC"/>
+    <w:multiLevelType w:val="multilevel"/>
+    <w:tmpl w:val="D6CE13A2"/>
+    <w:lvl w:ilvl="0">
+      <w:start w:val="1"/>
+      <w:numFmt w:val="bullet"/>
+      <w:lvlText w:val=""/>
+      <w:lvlJc w:val="left"/>
+      <w:pPr>
+        <w:tabs>
+          <w:tab w:val="num" w:pos="720"/>
+        </w:tabs>
+        <w:ind w:left="720" w:hanging="360"/>
+      </w:pPr>
+      <w:rPr>
+        <w:rFonts w:ascii="Symbol" w:hAnsi="Symbol" w:hint="default"/>
+        <w:sz w:val="20"/>
+      </w:rPr>
+    </w:lvl>
+    <w:lvl w:ilvl="1" w:tentative="1">
+      <w:start w:val="1"/>
+      <w:numFmt w:val="bullet"/>
+      <w:lvlText w:val="o"/>
+      <w:lvlJc w:val="left"/>
+      <w:pPr>
+        <w:tabs>
+          <w:tab w:val="num" w:pos="1440"/>
+        </w:tabs>
+        <w:ind w:left="1440" w:hanging="360"/>
+      </w:pPr>
+      <w:rPr>
+        <w:rFonts w:ascii="Courier New" w:hAnsi="Courier New" w:hint="default"/>
+        <w:sz w:val="20"/>
+      </w:rPr>
+    </w:lvl>
+    <w:lvl w:ilvl="2" w:tentative="1">
+      <w:start w:val="1"/>
+      <w:numFmt w:val="bullet"/>
+      <w:lvlText w:val=""/>
+      <w:lvlJc w:val="left"/>
+      <w:pPr>
+        <w:tabs>
+          <w:tab w:val="num" w:pos="2160"/>
+        </w:tabs>
+        <w:ind w:left="2160" w:hanging="360"/>
+      </w:pPr>
+      <w:rPr>
+        <w:rFonts w:ascii="Wingdings" w:hAnsi="Wingdings" w:hint="default"/>
+        <w:sz w:val="20"/>
+      </w:rPr>
+    </w:lvl>
+    <w:lvl w:ilvl="3" w:tentative="1">
+      <w:start w:val="1"/>
+      <w:numFmt w:val="bullet"/>
+      <w:lvlText w:val=""/>
+      <w:lvlJc w:val="left"/>
+      <w:pPr>
+        <w:tabs>
+          <w:tab w:val="num" w:pos="2880"/>
+        </w:tabs>
+        <w:ind w:left="2880" w:hanging="360"/>
+      </w:pPr>
+      <w:rPr>
+        <w:rFonts w:ascii="Wingdings" w:hAnsi="Wingdings" w:hint="default"/>
+        <w:sz w:val="20"/>
+      </w:rPr>
+    </w:lvl>
+    <w:lvl w:ilvl="4" w:tentative="1">
+      <w:start w:val="1"/>
+      <w:numFmt w:val="bullet"/>
+      <w:lvlText w:val=""/>
+      <w:lvlJc w:val="left"/>
+      <w:pPr>
+        <w:tabs>
+          <w:tab w:val="num" w:pos="3600"/>
+        </w:tabs>
+        <w:ind w:left="3600" w:hanging="360"/>
+      </w:pPr>
+      <w:rPr>
+        <w:rFonts w:ascii="Wingdings" w:hAnsi="Wingdings" w:hint="default"/>
+        <w:sz w:val="20"/>
+      </w:rPr>
+    </w:lvl>
+    <w:lvl w:ilvl="5" w:tentative="1">
+      <w:start w:val="1"/>
+      <w:numFmt w:val="bullet"/>
+      <w:lvlText w:val=""/>
+      <w:lvlJc w:val="left"/>
+      <w:pPr>
+        <w:tabs>
+          <w:tab w:val="num" w:pos="4320"/>
+        </w:tabs>
+        <w:ind w:left="4320" w:hanging="360"/>
+      </w:pPr>
+      <w:rPr>
+        <w:rFonts w:ascii="Wingdings" w:hAnsi="Wingdings" w:hint="default"/>
+        <w:sz w:val="20"/>
+      </w:rPr>
+    </w:lvl>
+    <w:lvl w:ilvl="6" w:tentative="1">
+      <w:start w:val="1"/>
+      <w:numFmt w:val="bullet"/>
+      <w:lvlText w:val=""/>
+      <w:lvlJc w:val="left"/>
+      <w:pPr>
+        <w:tabs>
+          <w:tab w:val="num" w:pos="5040"/>
+        </w:tabs>
+        <w:ind w:left="5040" w:hanging="360"/>
+      </w:pPr>
+      <w:rPr>
+        <w:rFonts w:ascii="Wingdings" w:hAnsi="Wingdings" w:hint="default"/>
+        <w:sz w:val="20"/>
+      </w:rPr>
+    </w:lvl>
+    <w:lvl w:ilvl="7" w:tentative="1">
+      <w:start w:val="1"/>
+      <w:numFmt w:val="bullet"/>
+      <w:lvlText w:val=""/>
+      <w:lvlJc w:val="left"/>
+      <w:pPr>
+        <w:tabs>
+          <w:tab w:val="num" w:pos="5760"/>
+        </w:tabs>
+        <w:ind w:left="5760" w:hanging="360"/>
+      </w:pPr>
+      <w:rPr>
+        <w:rFonts w:ascii="Wingdings" w:hAnsi="Wingdings" w:hint="default"/>
+        <w:sz w:val="20"/>
+      </w:rPr>
+    </w:lvl>
+    <w:lvl w:ilvl="8" w:tentative="1">
+      <w:start w:val="1"/>
+      <w:numFmt w:val="bullet"/>
+      <w:lvlText w:val=""/>
+      <w:lvlJc w:val="left"/>
+      <w:pPr>
+        <w:tabs>
+          <w:tab w:val="num" w:pos="6480"/>
+        </w:tabs>
+        <w:ind w:left="6480" w:hanging="360"/>
+      </w:pPr>
+      <w:rPr>
+        <w:rFonts w:ascii="Wingdings" w:hAnsi="Wingdings" w:hint="default"/>
+        <w:sz w:val="20"/>
+      </w:rPr>
+    </w:lvl>
+  </w:abstractNum>
+  <w:abstractNum w:abstractNumId="5" w15:restartNumberingAfterBreak="0">
     <w:nsid w:val="654542A4"/>
     <w:multiLevelType w:val="multilevel"/>
     <w:tmpl w:val="7B6C5802"/>
@@ -1313,7 +2251,7 @@
       </w:pPr>
     </w:lvl>
   </w:abstractNum>
-  <w:abstractNum w:abstractNumId="3" w15:restartNumberingAfterBreak="0">
+  <w:abstractNum w:abstractNumId="6" w15:restartNumberingAfterBreak="0">
     <w:nsid w:val="7CE52170"/>
     <w:multiLevelType w:val="multilevel"/>
     <w:tmpl w:val="0BF2C31E"/>
@@ -1463,16 +2401,25 @@
     </w:lvl>
   </w:abstractNum>
   <w:num w:numId="1" w16cid:durableId="1364207484">
-    <w:abstractNumId w:val="2"/>
+    <w:abstractNumId w:val="5"/>
   </w:num>
   <w:num w:numId="2" w16cid:durableId="723217508">
     <w:abstractNumId w:val="0"/>
   </w:num>
   <w:num w:numId="3" w16cid:durableId="1010569944">
-    <w:abstractNumId w:val="1"/>
+    <w:abstractNumId w:val="2"/>
   </w:num>
   <w:num w:numId="4" w16cid:durableId="1984235949">
+    <w:abstractNumId w:val="6"/>
+  </w:num>
+  <w:num w:numId="5" w16cid:durableId="889148119">
+    <w:abstractNumId w:val="4"/>
+  </w:num>
+  <w:num w:numId="6" w16cid:durableId="1928079598">
     <w:abstractNumId w:val="3"/>
+  </w:num>
+  <w:num w:numId="7" w16cid:durableId="753474116">
+    <w:abstractNumId w:val="1"/>
   </w:num>
 </w:numbering>
 </file>

</xml_diff>

<commit_message>
skip auto upload to s3
</commit_message>
<xml_diff>
--- a/docs/auto-upload to s3/create IAM user.docx
+++ b/docs/auto-upload to s3/create IAM user.docx
@@ -86,15 +86,7 @@
         <w:t>User Name:</w:t>
       </w:r>
       <w:r>
-        <w:t xml:space="preserve"> </w:t>
-      </w:r>
-      <w:proofErr w:type="spellStart"/>
-      <w:r>
-        <w:t>github</w:t>
-      </w:r>
-      <w:proofErr w:type="spellEnd"/>
-      <w:r>
-        <w:t>-actions-allure</w:t>
+        <w:t xml:space="preserve"> github-actions-allure</w:t>
       </w:r>
       <w:r>
         <w:br/>
@@ -250,15 +242,7 @@
     </w:p>
     <w:p>
       <w:r>
-        <w:t xml:space="preserve">Go to AWS Console → IAM → Users → </w:t>
-      </w:r>
-      <w:proofErr w:type="spellStart"/>
-      <w:r>
-        <w:t>github</w:t>
-      </w:r>
-      <w:proofErr w:type="spellEnd"/>
-      <w:r>
-        <w:t xml:space="preserve">-actions-allure → </w:t>
+        <w:t xml:space="preserve">Go to AWS Console → IAM → Users → github-actions-allure → </w:t>
       </w:r>
       <w:r>
         <w:rPr>
@@ -330,7 +314,7 @@
     <w:p>
       <w:r>
         <w:pict w14:anchorId="7D65B21B">
-          <v:rect id="_x0000_i1044" style="width:0;height:1.5pt" o:hralign="center" o:hrstd="t" o:hr="t" fillcolor="#a0a0a0" stroked="f"/>
+          <v:rect id="_x0000_i1025" style="width:0;height:1.5pt" o:hralign="center" o:hrstd="t" o:hr="t" fillcolor="#a0a0a0" stroked="f"/>
         </w:pict>
       </w:r>
     </w:p>
@@ -397,12 +381,10 @@
           <w:numId w:val="5"/>
         </w:numPr>
       </w:pPr>
-      <w:proofErr w:type="spellStart"/>
       <w:r>
         <w:lastRenderedPageBreak/>
         <w:t>PutObject</w:t>
       </w:r>
-      <w:proofErr w:type="spellEnd"/>
     </w:p>
     <w:p>
       <w:pPr>
@@ -411,16 +393,14 @@
           <w:numId w:val="5"/>
         </w:numPr>
       </w:pPr>
-      <w:proofErr w:type="spellStart"/>
       <w:r>
         <w:t>ListBucket</w:t>
       </w:r>
-      <w:proofErr w:type="spellEnd"/>
     </w:p>
     <w:p>
       <w:r>
         <w:pict w14:anchorId="416EB616">
-          <v:rect id="_x0000_i1045" style="width:0;height:1.5pt" o:hralign="center" o:hrstd="t" o:hr="t" fillcolor="#a0a0a0" stroked="f"/>
+          <v:rect id="_x0000_i1026" style="width:0;height:1.5pt" o:hralign="center" o:hrstd="t" o:hr="t" fillcolor="#a0a0a0" stroked="f"/>
         </w:pict>
       </w:r>
     </w:p>
@@ -493,7 +473,7 @@
     <w:p>
       <w:r>
         <w:pict w14:anchorId="4F4C42A2">
-          <v:rect id="_x0000_i1046" style="width:0;height:1.5pt" o:hralign="center" o:hrstd="t" o:hr="t" fillcolor="#a0a0a0" stroked="f"/>
+          <v:rect id="_x0000_i1027" style="width:0;height:1.5pt" o:hralign="center" o:hrstd="t" o:hr="t" fillcolor="#a0a0a0" stroked="f"/>
         </w:pict>
       </w:r>
     </w:p>
@@ -584,6 +564,9 @@
     </w:p>
     <w:p>
       <w:r>
+        <w:rPr>
+          <w:noProof/>
+        </w:rPr>
         <w:drawing>
           <wp:inline distT="0" distB="0" distL="0" distR="0" wp14:anchorId="099030C4" wp14:editId="0094E453">
             <wp:extent cx="5731510" cy="1720215"/>
@@ -629,6 +612,9 @@
         </w:numPr>
       </w:pPr>
       <w:r>
+        <w:rPr>
+          <w:noProof/>
+        </w:rPr>
         <w:lastRenderedPageBreak/>
         <w:drawing>
           <wp:inline distT="0" distB="0" distL="0" distR="0" wp14:anchorId="338981DE" wp14:editId="64722316">
@@ -901,15 +887,7 @@
     </w:p>
     <w:p>
       <w:r>
-        <w:t xml:space="preserve">Similar to </w:t>
-      </w:r>
-      <w:proofErr w:type="spellStart"/>
-      <w:r>
-        <w:t>atlassian</w:t>
-      </w:r>
-      <w:proofErr w:type="spellEnd"/>
-      <w:r>
-        <w:t xml:space="preserve"> bamboo secrets</w:t>
+        <w:t>Similar to atlassian bamboo secrets</w:t>
       </w:r>
     </w:p>
     <w:p>
@@ -1250,7 +1228,7 @@
     <w:p>
       <w:r>
         <w:pict w14:anchorId="0FE7B133">
-          <v:rect id="_x0000_i1025" style="width:0;height:1.5pt" o:hralign="center" o:hrstd="t" o:hr="t" fillcolor="#a0a0a0" stroked="f"/>
+          <v:rect id="_x0000_i1028" style="width:0;height:1.5pt" o:hralign="center" o:hrstd="t" o:hr="t" fillcolor="#a0a0a0" stroked="f"/>
         </w:pict>
       </w:r>
     </w:p>
@@ -1416,7 +1394,558 @@
         <w:t>https://&lt;bucket-name&gt;.s3.&lt;region&gt;.amazonaws.com/allure-report/index.html</w:t>
       </w:r>
     </w:p>
-    <w:p/>
+    <w:p>
+      <w:pPr>
+        <w:numPr>
+          <w:ilvl w:val="0"/>
+          <w:numId w:val="4"/>
+        </w:numPr>
+        <w:spacing w:before="100" w:beforeAutospacing="1" w:after="100" w:afterAutospacing="1" w:line="240" w:lineRule="auto"/>
+        <w:rPr>
+          <w:rFonts w:ascii="Times New Roman" w:eastAsia="Times New Roman" w:hAnsi="Times New Roman" w:cs="Times New Roman"/>
+          <w:kern w:val="0"/>
+          <w:lang w:eastAsia="en-IN"/>
+          <w14:ligatures w14:val="none"/>
+        </w:rPr>
+      </w:pPr>
+      <w:r>
+        <w:rPr>
+          <w:rFonts w:ascii="Times New Roman" w:eastAsia="Times New Roman" w:hAnsi="Times New Roman" w:cs="Times New Roman"/>
+          <w:kern w:val="0"/>
+          <w:lang w:eastAsia="en-IN"/>
+          <w14:ligatures w14:val="none"/>
+        </w:rPr>
+        <w:t xml:space="preserve">Your </w:t>
+      </w:r>
+      <w:r>
+        <w:rPr>
+          <w:rFonts w:ascii="Times New Roman" w:eastAsia="Times New Roman" w:hAnsi="Times New Roman" w:cs="Times New Roman"/>
+          <w:b/>
+          <w:bCs/>
+          <w:kern w:val="0"/>
+          <w:lang w:eastAsia="en-IN"/>
+          <w14:ligatures w14:val="none"/>
+        </w:rPr>
+        <w:t>S3 bucket policy is explicitly denying access</w:t>
+      </w:r>
+      <w:r>
+        <w:rPr>
+          <w:rFonts w:ascii="Times New Roman" w:eastAsia="Times New Roman" w:hAnsi="Times New Roman" w:cs="Times New Roman"/>
+          <w:kern w:val="0"/>
+          <w:lang w:eastAsia="en-IN"/>
+          <w14:ligatures w14:val="none"/>
+        </w:rPr>
+        <w:t>, even though IAM allows it.</w:t>
+      </w:r>
+    </w:p>
+    <w:p>
+      <w:pPr>
+        <w:spacing w:after="0" w:line="240" w:lineRule="auto"/>
+        <w:rPr>
+          <w:rFonts w:ascii="Times New Roman" w:eastAsia="Times New Roman" w:hAnsi="Times New Roman" w:cs="Times New Roman"/>
+          <w:kern w:val="0"/>
+          <w:lang w:eastAsia="en-IN"/>
+          <w14:ligatures w14:val="none"/>
+        </w:rPr>
+      </w:pPr>
+      <w:r>
+        <w:rPr>
+          <w:rFonts w:ascii="Times New Roman" w:eastAsia="Times New Roman" w:hAnsi="Times New Roman" w:cs="Times New Roman"/>
+          <w:kern w:val="0"/>
+          <w:lang w:eastAsia="en-IN"/>
+          <w14:ligatures w14:val="none"/>
+        </w:rPr>
+        <w:pict w14:anchorId="4DAAEDDA">
+          <v:rect id="_x0000_i1029" style="width:0;height:1.5pt" o:hralign="center" o:hrstd="t" o:hr="t" fillcolor="#a0a0a0" stroked="f"/>
+        </w:pict>
+      </w:r>
+    </w:p>
+    <w:p>
+      <w:pPr>
+        <w:spacing w:before="100" w:beforeAutospacing="1" w:after="100" w:afterAutospacing="1" w:line="240" w:lineRule="auto"/>
+        <w:outlineLvl w:val="1"/>
+        <w:rPr>
+          <w:rFonts w:ascii="Times New Roman" w:eastAsia="Times New Roman" w:hAnsi="Times New Roman" w:cs="Times New Roman"/>
+          <w:b/>
+          <w:bCs/>
+          <w:kern w:val="0"/>
+          <w:sz w:val="36"/>
+          <w:szCs w:val="36"/>
+          <w:lang w:eastAsia="en-IN"/>
+          <w14:ligatures w14:val="none"/>
+        </w:rPr>
+      </w:pPr>
+      <w:r>
+        <w:rPr>
+          <w:rFonts w:ascii="Segoe UI Emoji" w:eastAsia="Times New Roman" w:hAnsi="Segoe UI Emoji" w:cs="Segoe UI Emoji"/>
+          <w:b/>
+          <w:bCs/>
+          <w:kern w:val="0"/>
+          <w:sz w:val="36"/>
+          <w:szCs w:val="36"/>
+          <w:lang w:eastAsia="en-IN"/>
+          <w14:ligatures w14:val="none"/>
+        </w:rPr>
+        <w:t>🎯</w:t>
+      </w:r>
+      <w:r>
+        <w:rPr>
+          <w:rFonts w:ascii="Times New Roman" w:eastAsia="Times New Roman" w:hAnsi="Times New Roman" w:cs="Times New Roman"/>
+          <w:b/>
+          <w:bCs/>
+          <w:kern w:val="0"/>
+          <w:sz w:val="36"/>
+          <w:szCs w:val="36"/>
+          <w:lang w:eastAsia="en-IN"/>
+          <w14:ligatures w14:val="none"/>
+        </w:rPr>
+        <w:t xml:space="preserve"> Fix This in 2 Steps:</w:t>
+      </w:r>
+    </w:p>
+    <w:p>
+      <w:pPr>
+        <w:spacing w:before="100" w:beforeAutospacing="1" w:after="100" w:afterAutospacing="1" w:line="240" w:lineRule="auto"/>
+        <w:outlineLvl w:val="2"/>
+        <w:rPr>
+          <w:rFonts w:ascii="Times New Roman" w:eastAsia="Times New Roman" w:hAnsi="Times New Roman" w:cs="Times New Roman"/>
+          <w:b/>
+          <w:bCs/>
+          <w:kern w:val="0"/>
+          <w:sz w:val="27"/>
+          <w:szCs w:val="27"/>
+          <w:lang w:eastAsia="en-IN"/>
+          <w14:ligatures w14:val="none"/>
+        </w:rPr>
+      </w:pPr>
+      <w:r>
+        <w:rPr>
+          <w:rFonts w:ascii="Times New Roman" w:eastAsia="Times New Roman" w:hAnsi="Times New Roman" w:cs="Times New Roman"/>
+          <w:b/>
+          <w:bCs/>
+          <w:kern w:val="0"/>
+          <w:sz w:val="27"/>
+          <w:szCs w:val="27"/>
+          <w:lang w:eastAsia="en-IN"/>
+          <w14:ligatures w14:val="none"/>
+        </w:rPr>
+        <w:t>Step 1: Remove Explicit Deny in S3 Bucket Policy</w:t>
+      </w:r>
+    </w:p>
+    <w:p>
+      <w:pPr>
+        <w:spacing w:before="100" w:beforeAutospacing="1" w:after="100" w:afterAutospacing="1" w:line="240" w:lineRule="auto"/>
+        <w:rPr>
+          <w:rFonts w:ascii="Times New Roman" w:eastAsia="Times New Roman" w:hAnsi="Times New Roman" w:cs="Times New Roman"/>
+          <w:kern w:val="0"/>
+          <w:lang w:eastAsia="en-IN"/>
+          <w14:ligatures w14:val="none"/>
+        </w:rPr>
+      </w:pPr>
+      <w:r>
+        <w:rPr>
+          <w:rFonts w:ascii="Times New Roman" w:eastAsia="Times New Roman" w:hAnsi="Times New Roman" w:cs="Times New Roman"/>
+          <w:kern w:val="0"/>
+          <w:lang w:eastAsia="en-IN"/>
+          <w14:ligatures w14:val="none"/>
+        </w:rPr>
+        <w:t>1️</w:t>
+      </w:r>
+      <w:r>
+        <w:rPr>
+          <w:rFonts w:ascii="Segoe UI Symbol" w:eastAsia="Times New Roman" w:hAnsi="Segoe UI Symbol" w:cs="Segoe UI Symbol"/>
+          <w:kern w:val="0"/>
+          <w:lang w:eastAsia="en-IN"/>
+          <w14:ligatures w14:val="none"/>
+        </w:rPr>
+        <w:t>⃣</w:t>
+      </w:r>
+      <w:r>
+        <w:rPr>
+          <w:rFonts w:ascii="Times New Roman" w:eastAsia="Times New Roman" w:hAnsi="Times New Roman" w:cs="Times New Roman"/>
+          <w:kern w:val="0"/>
+          <w:lang w:eastAsia="en-IN"/>
+          <w14:ligatures w14:val="none"/>
+        </w:rPr>
+        <w:t xml:space="preserve"> Go to </w:t>
+      </w:r>
+      <w:r>
+        <w:rPr>
+          <w:rFonts w:ascii="Times New Roman" w:eastAsia="Times New Roman" w:hAnsi="Times New Roman" w:cs="Times New Roman"/>
+          <w:b/>
+          <w:bCs/>
+          <w:kern w:val="0"/>
+          <w:lang w:eastAsia="en-IN"/>
+          <w14:ligatures w14:val="none"/>
+        </w:rPr>
+        <w:t>AWS Console → S3</w:t>
+      </w:r>
+      <w:r>
+        <w:rPr>
+          <w:rFonts w:ascii="Times New Roman" w:eastAsia="Times New Roman" w:hAnsi="Times New Roman" w:cs="Times New Roman"/>
+          <w:kern w:val="0"/>
+          <w:lang w:eastAsia="en-IN"/>
+          <w14:ligatures w14:val="none"/>
+        </w:rPr>
+        <w:br/>
+        <w:t>2️</w:t>
+      </w:r>
+      <w:r>
+        <w:rPr>
+          <w:rFonts w:ascii="Segoe UI Symbol" w:eastAsia="Times New Roman" w:hAnsi="Segoe UI Symbol" w:cs="Segoe UI Symbol"/>
+          <w:kern w:val="0"/>
+          <w:lang w:eastAsia="en-IN"/>
+          <w14:ligatures w14:val="none"/>
+        </w:rPr>
+        <w:t>⃣</w:t>
+      </w:r>
+      <w:r>
+        <w:rPr>
+          <w:rFonts w:ascii="Times New Roman" w:eastAsia="Times New Roman" w:hAnsi="Times New Roman" w:cs="Times New Roman"/>
+          <w:kern w:val="0"/>
+          <w:lang w:eastAsia="en-IN"/>
+          <w14:ligatures w14:val="none"/>
+        </w:rPr>
+        <w:t xml:space="preserve"> Select your bucket </w:t>
+      </w:r>
+      <w:r>
+        <w:rPr>
+          <w:rFonts w:ascii="Courier New" w:eastAsia="Times New Roman" w:hAnsi="Courier New" w:cs="Courier New"/>
+          <w:b/>
+          <w:bCs/>
+          <w:kern w:val="0"/>
+          <w:sz w:val="20"/>
+          <w:szCs w:val="20"/>
+          <w:lang w:eastAsia="en-IN"/>
+          <w14:ligatures w14:val="none"/>
+        </w:rPr>
+        <w:t>sanjeet-allure-report-bucket</w:t>
+      </w:r>
+      <w:r>
+        <w:rPr>
+          <w:rFonts w:ascii="Times New Roman" w:eastAsia="Times New Roman" w:hAnsi="Times New Roman" w:cs="Times New Roman"/>
+          <w:kern w:val="0"/>
+          <w:lang w:eastAsia="en-IN"/>
+          <w14:ligatures w14:val="none"/>
+        </w:rPr>
+        <w:br/>
+        <w:t>3️</w:t>
+      </w:r>
+      <w:r>
+        <w:rPr>
+          <w:rFonts w:ascii="Segoe UI Symbol" w:eastAsia="Times New Roman" w:hAnsi="Segoe UI Symbol" w:cs="Segoe UI Symbol"/>
+          <w:kern w:val="0"/>
+          <w:lang w:eastAsia="en-IN"/>
+          <w14:ligatures w14:val="none"/>
+        </w:rPr>
+        <w:t>⃣</w:t>
+      </w:r>
+      <w:r>
+        <w:rPr>
+          <w:rFonts w:ascii="Times New Roman" w:eastAsia="Times New Roman" w:hAnsi="Times New Roman" w:cs="Times New Roman"/>
+          <w:kern w:val="0"/>
+          <w:lang w:eastAsia="en-IN"/>
+          <w14:ligatures w14:val="none"/>
+        </w:rPr>
+        <w:t xml:space="preserve"> Go to </w:t>
+      </w:r>
+      <w:r>
+        <w:rPr>
+          <w:rFonts w:ascii="Times New Roman" w:eastAsia="Times New Roman" w:hAnsi="Times New Roman" w:cs="Times New Roman"/>
+          <w:b/>
+          <w:bCs/>
+          <w:kern w:val="0"/>
+          <w:lang w:eastAsia="en-IN"/>
+          <w14:ligatures w14:val="none"/>
+        </w:rPr>
+        <w:t>Permissions → Bucket Policy</w:t>
+      </w:r>
+      <w:r>
+        <w:rPr>
+          <w:rFonts w:ascii="Times New Roman" w:eastAsia="Times New Roman" w:hAnsi="Times New Roman" w:cs="Times New Roman"/>
+          <w:kern w:val="0"/>
+          <w:lang w:eastAsia="en-IN"/>
+          <w14:ligatures w14:val="none"/>
+        </w:rPr>
+        <w:br/>
+        <w:t>4️</w:t>
+      </w:r>
+      <w:r>
+        <w:rPr>
+          <w:rFonts w:ascii="Segoe UI Symbol" w:eastAsia="Times New Roman" w:hAnsi="Segoe UI Symbol" w:cs="Segoe UI Symbol"/>
+          <w:kern w:val="0"/>
+          <w:lang w:eastAsia="en-IN"/>
+          <w14:ligatures w14:val="none"/>
+        </w:rPr>
+        <w:t>⃣</w:t>
+      </w:r>
+      <w:r>
+        <w:rPr>
+          <w:rFonts w:ascii="Times New Roman" w:eastAsia="Times New Roman" w:hAnsi="Times New Roman" w:cs="Times New Roman"/>
+          <w:kern w:val="0"/>
+          <w:lang w:eastAsia="en-IN"/>
+          <w14:ligatures w14:val="none"/>
+        </w:rPr>
+        <w:t xml:space="preserve"> Remove any </w:t>
+      </w:r>
+      <w:r>
+        <w:rPr>
+          <w:rFonts w:ascii="Courier New" w:eastAsia="Times New Roman" w:hAnsi="Courier New" w:cs="Courier New"/>
+          <w:b/>
+          <w:bCs/>
+          <w:kern w:val="0"/>
+          <w:sz w:val="20"/>
+          <w:szCs w:val="20"/>
+          <w:lang w:eastAsia="en-IN"/>
+          <w14:ligatures w14:val="none"/>
+        </w:rPr>
+        <w:t>"Deny"</w:t>
+      </w:r>
+      <w:r>
+        <w:rPr>
+          <w:rFonts w:ascii="Times New Roman" w:eastAsia="Times New Roman" w:hAnsi="Times New Roman" w:cs="Times New Roman"/>
+          <w:kern w:val="0"/>
+          <w:lang w:eastAsia="en-IN"/>
+          <w14:ligatures w14:val="none"/>
+        </w:rPr>
+        <w:t xml:space="preserve"> condition for </w:t>
+      </w:r>
+      <w:r>
+        <w:rPr>
+          <w:rFonts w:ascii="Courier New" w:eastAsia="Times New Roman" w:hAnsi="Courier New" w:cs="Courier New"/>
+          <w:kern w:val="0"/>
+          <w:sz w:val="20"/>
+          <w:szCs w:val="20"/>
+          <w:lang w:eastAsia="en-IN"/>
+          <w14:ligatures w14:val="none"/>
+        </w:rPr>
+        <w:t>s3:ListBucket</w:t>
+      </w:r>
+      <w:r>
+        <w:rPr>
+          <w:rFonts w:ascii="Times New Roman" w:eastAsia="Times New Roman" w:hAnsi="Times New Roman" w:cs="Times New Roman"/>
+          <w:kern w:val="0"/>
+          <w:lang w:eastAsia="en-IN"/>
+          <w14:ligatures w14:val="none"/>
+        </w:rPr>
+        <w:t xml:space="preserve"> and </w:t>
+      </w:r>
+      <w:r>
+        <w:rPr>
+          <w:rFonts w:ascii="Courier New" w:eastAsia="Times New Roman" w:hAnsi="Courier New" w:cs="Courier New"/>
+          <w:kern w:val="0"/>
+          <w:sz w:val="20"/>
+          <w:szCs w:val="20"/>
+          <w:lang w:eastAsia="en-IN"/>
+          <w14:ligatures w14:val="none"/>
+        </w:rPr>
+        <w:t>s3:PutObject</w:t>
+      </w:r>
+    </w:p>
+    <w:p>
+      <w:pPr>
+        <w:spacing w:after="0" w:line="240" w:lineRule="auto"/>
+        <w:rPr>
+          <w:rFonts w:ascii="Times New Roman" w:eastAsia="Times New Roman" w:hAnsi="Times New Roman" w:cs="Times New Roman"/>
+          <w:kern w:val="0"/>
+          <w:lang w:eastAsia="en-IN"/>
+          <w14:ligatures w14:val="none"/>
+        </w:rPr>
+      </w:pPr>
+      <w:r>
+        <w:rPr>
+          <w:rFonts w:ascii="Times New Roman" w:eastAsia="Times New Roman" w:hAnsi="Times New Roman" w:cs="Times New Roman"/>
+          <w:kern w:val="0"/>
+          <w:lang w:eastAsia="en-IN"/>
+          <w14:ligatures w14:val="none"/>
+        </w:rPr>
+        <w:pict w14:anchorId="3173AC92">
+          <v:rect id="_x0000_i1030" style="width:0;height:1.5pt" o:hralign="center" o:hrstd="t" o:hr="t" fillcolor="#a0a0a0" stroked="f"/>
+        </w:pict>
+      </w:r>
+    </w:p>
+    <w:p>
+      <w:pPr>
+        <w:spacing w:before="100" w:beforeAutospacing="1" w:after="100" w:afterAutospacing="1" w:line="240" w:lineRule="auto"/>
+        <w:outlineLvl w:val="2"/>
+        <w:rPr>
+          <w:rFonts w:ascii="Times New Roman" w:eastAsia="Times New Roman" w:hAnsi="Times New Roman" w:cs="Times New Roman"/>
+          <w:b/>
+          <w:bCs/>
+          <w:kern w:val="0"/>
+          <w:sz w:val="27"/>
+          <w:szCs w:val="27"/>
+          <w:lang w:eastAsia="en-IN"/>
+          <w14:ligatures w14:val="none"/>
+        </w:rPr>
+      </w:pPr>
+      <w:r>
+        <w:rPr>
+          <w:rFonts w:ascii="Times New Roman" w:eastAsia="Times New Roman" w:hAnsi="Times New Roman" w:cs="Times New Roman"/>
+          <w:b/>
+          <w:bCs/>
+          <w:kern w:val="0"/>
+          <w:sz w:val="27"/>
+          <w:szCs w:val="27"/>
+          <w:lang w:eastAsia="en-IN"/>
+          <w14:ligatures w14:val="none"/>
+        </w:rPr>
+        <w:t>Step 2: Update IAM Inline Policy</w:t>
+      </w:r>
+    </w:p>
+    <w:p>
+      <w:pPr>
+        <w:spacing w:before="100" w:beforeAutospacing="1" w:after="100" w:afterAutospacing="1" w:line="240" w:lineRule="auto"/>
+        <w:rPr>
+          <w:rFonts w:ascii="Times New Roman" w:eastAsia="Times New Roman" w:hAnsi="Times New Roman" w:cs="Times New Roman"/>
+          <w:kern w:val="0"/>
+          <w:lang w:eastAsia="en-IN"/>
+          <w14:ligatures w14:val="none"/>
+        </w:rPr>
+      </w:pPr>
+      <w:r>
+        <w:rPr>
+          <w:rFonts w:ascii="Times New Roman" w:eastAsia="Times New Roman" w:hAnsi="Times New Roman" w:cs="Times New Roman"/>
+          <w:kern w:val="0"/>
+          <w:lang w:eastAsia="en-IN"/>
+          <w14:ligatures w14:val="none"/>
+        </w:rPr>
+        <w:t>1️</w:t>
+      </w:r>
+      <w:r>
+        <w:rPr>
+          <w:rFonts w:ascii="Segoe UI Symbol" w:eastAsia="Times New Roman" w:hAnsi="Segoe UI Symbol" w:cs="Segoe UI Symbol"/>
+          <w:kern w:val="0"/>
+          <w:lang w:eastAsia="en-IN"/>
+          <w14:ligatures w14:val="none"/>
+        </w:rPr>
+        <w:t>⃣</w:t>
+      </w:r>
+      <w:r>
+        <w:rPr>
+          <w:rFonts w:ascii="Times New Roman" w:eastAsia="Times New Roman" w:hAnsi="Times New Roman" w:cs="Times New Roman"/>
+          <w:kern w:val="0"/>
+          <w:lang w:eastAsia="en-IN"/>
+          <w14:ligatures w14:val="none"/>
+        </w:rPr>
+        <w:t xml:space="preserve"> In IAM, go to </w:t>
+      </w:r>
+      <w:r>
+        <w:rPr>
+          <w:rFonts w:ascii="Times New Roman" w:eastAsia="Times New Roman" w:hAnsi="Times New Roman" w:cs="Times New Roman"/>
+          <w:b/>
+          <w:bCs/>
+          <w:kern w:val="0"/>
+          <w:lang w:eastAsia="en-IN"/>
+          <w14:ligatures w14:val="none"/>
+        </w:rPr>
+        <w:t>github-actions-allure</w:t>
+      </w:r>
+      <w:r>
+        <w:rPr>
+          <w:rFonts w:ascii="Times New Roman" w:eastAsia="Times New Roman" w:hAnsi="Times New Roman" w:cs="Times New Roman"/>
+          <w:kern w:val="0"/>
+          <w:lang w:eastAsia="en-IN"/>
+          <w14:ligatures w14:val="none"/>
+        </w:rPr>
+        <w:t xml:space="preserve"> user</w:t>
+      </w:r>
+      <w:r>
+        <w:rPr>
+          <w:rFonts w:ascii="Times New Roman" w:eastAsia="Times New Roman" w:hAnsi="Times New Roman" w:cs="Times New Roman"/>
+          <w:kern w:val="0"/>
+          <w:lang w:eastAsia="en-IN"/>
+          <w14:ligatures w14:val="none"/>
+        </w:rPr>
+        <w:br/>
+        <w:t>2️</w:t>
+      </w:r>
+      <w:r>
+        <w:rPr>
+          <w:rFonts w:ascii="Segoe UI Symbol" w:eastAsia="Times New Roman" w:hAnsi="Segoe UI Symbol" w:cs="Segoe UI Symbol"/>
+          <w:kern w:val="0"/>
+          <w:lang w:eastAsia="en-IN"/>
+          <w14:ligatures w14:val="none"/>
+        </w:rPr>
+        <w:t>⃣</w:t>
+      </w:r>
+      <w:r>
+        <w:rPr>
+          <w:rFonts w:ascii="Times New Roman" w:eastAsia="Times New Roman" w:hAnsi="Times New Roman" w:cs="Times New Roman"/>
+          <w:kern w:val="0"/>
+          <w:lang w:eastAsia="en-IN"/>
+          <w14:ligatures w14:val="none"/>
+        </w:rPr>
+        <w:t xml:space="preserve"> Add this </w:t>
+      </w:r>
+      <w:r>
+        <w:rPr>
+          <w:rFonts w:ascii="Times New Roman" w:eastAsia="Times New Roman" w:hAnsi="Times New Roman" w:cs="Times New Roman"/>
+          <w:b/>
+          <w:bCs/>
+          <w:kern w:val="0"/>
+          <w:lang w:eastAsia="en-IN"/>
+          <w14:ligatures w14:val="none"/>
+        </w:rPr>
+        <w:t>inline policy</w:t>
+      </w:r>
+      <w:r>
+        <w:rPr>
+          <w:rFonts w:ascii="Times New Roman" w:eastAsia="Times New Roman" w:hAnsi="Times New Roman" w:cs="Times New Roman"/>
+          <w:kern w:val="0"/>
+          <w:lang w:eastAsia="en-IN"/>
+          <w14:ligatures w14:val="none"/>
+        </w:rPr>
+        <w:t>:</w:t>
+      </w:r>
+    </w:p>
+    <w:p>
+      <w:r>
+        <w:rPr>
+          <w:rFonts w:ascii="Courier New" w:eastAsia="Times New Roman" w:hAnsi="Courier New" w:cs="Courier New"/>
+          <w:kern w:val="0"/>
+          <w:sz w:val="20"/>
+          <w:szCs w:val="20"/>
+          <w:lang w:eastAsia="en-IN"/>
+          <w14:ligatures w14:val="none"/>
+        </w:rPr>
+        <w:lastRenderedPageBreak/>
+        <w:drawing>
+          <wp:inline distT="0" distB="0" distL="0" distR="0" wp14:anchorId="74430595" wp14:editId="249FBCA9">
+            <wp:extent cx="5731510" cy="1430020"/>
+            <wp:effectExtent l="0" t="0" r="2540" b="0"/>
+            <wp:docPr id="347854457" name="Picture 1"/>
+            <wp:cNvGraphicFramePr>
+              <a:graphicFrameLocks xmlns:a="http://schemas.openxmlformats.org/drawingml/2006/main" noChangeAspect="1"/>
+            </wp:cNvGraphicFramePr>
+            <a:graphic xmlns:a="http://schemas.openxmlformats.org/drawingml/2006/main">
+              <a:graphicData uri="http://schemas.openxmlformats.org/drawingml/2006/picture">
+                <pic:pic xmlns:pic="http://schemas.openxmlformats.org/drawingml/2006/picture">
+                  <pic:nvPicPr>
+                    <pic:cNvPr id="347854457" name=""/>
+                    <pic:cNvPicPr/>
+                  </pic:nvPicPr>
+                  <pic:blipFill>
+                    <a:blip r:embed="rId13"/>
+                    <a:stretch>
+                      <a:fillRect/>
+                    </a:stretch>
+                  </pic:blipFill>
+                  <pic:spPr>
+                    <a:xfrm>
+                      <a:off x="0" y="0"/>
+                      <a:ext cx="5731510" cy="1430020"/>
+                    </a:xfrm>
+                    <a:prstGeom prst="rect">
+                      <a:avLst/>
+                    </a:prstGeom>
+                  </pic:spPr>
+                </pic:pic>
+              </a:graphicData>
+            </a:graphic>
+          </wp:inline>
+        </w:drawing>
+      </w:r>
+    </w:p>
     <w:sectPr>
       <w:pgSz w:w="11906" w:h="16838"/>
       <w:pgMar w:top="1440" w:right="1440" w:bottom="1440" w:left="1440" w:header="708" w:footer="708" w:gutter="0"/>
@@ -1990,6 +2519,155 @@
     </w:lvl>
   </w:abstractNum>
   <w:abstractNum w:abstractNumId="4" w15:restartNumberingAfterBreak="0">
+    <w:nsid w:val="42CD01E1"/>
+    <w:multiLevelType w:val="multilevel"/>
+    <w:tmpl w:val="8D6496EC"/>
+    <w:lvl w:ilvl="0">
+      <w:start w:val="1"/>
+      <w:numFmt w:val="bullet"/>
+      <w:lvlText w:val=""/>
+      <w:lvlJc w:val="left"/>
+      <w:pPr>
+        <w:tabs>
+          <w:tab w:val="num" w:pos="720"/>
+        </w:tabs>
+        <w:ind w:left="720" w:hanging="360"/>
+      </w:pPr>
+      <w:rPr>
+        <w:rFonts w:ascii="Symbol" w:hAnsi="Symbol" w:hint="default"/>
+        <w:sz w:val="20"/>
+      </w:rPr>
+    </w:lvl>
+    <w:lvl w:ilvl="1" w:tentative="1">
+      <w:start w:val="1"/>
+      <w:numFmt w:val="bullet"/>
+      <w:lvlText w:val="o"/>
+      <w:lvlJc w:val="left"/>
+      <w:pPr>
+        <w:tabs>
+          <w:tab w:val="num" w:pos="1440"/>
+        </w:tabs>
+        <w:ind w:left="1440" w:hanging="360"/>
+      </w:pPr>
+      <w:rPr>
+        <w:rFonts w:ascii="Courier New" w:hAnsi="Courier New" w:hint="default"/>
+        <w:sz w:val="20"/>
+      </w:rPr>
+    </w:lvl>
+    <w:lvl w:ilvl="2" w:tentative="1">
+      <w:start w:val="1"/>
+      <w:numFmt w:val="bullet"/>
+      <w:lvlText w:val=""/>
+      <w:lvlJc w:val="left"/>
+      <w:pPr>
+        <w:tabs>
+          <w:tab w:val="num" w:pos="2160"/>
+        </w:tabs>
+        <w:ind w:left="2160" w:hanging="360"/>
+      </w:pPr>
+      <w:rPr>
+        <w:rFonts w:ascii="Wingdings" w:hAnsi="Wingdings" w:hint="default"/>
+        <w:sz w:val="20"/>
+      </w:rPr>
+    </w:lvl>
+    <w:lvl w:ilvl="3" w:tentative="1">
+      <w:start w:val="1"/>
+      <w:numFmt w:val="bullet"/>
+      <w:lvlText w:val=""/>
+      <w:lvlJc w:val="left"/>
+      <w:pPr>
+        <w:tabs>
+          <w:tab w:val="num" w:pos="2880"/>
+        </w:tabs>
+        <w:ind w:left="2880" w:hanging="360"/>
+      </w:pPr>
+      <w:rPr>
+        <w:rFonts w:ascii="Wingdings" w:hAnsi="Wingdings" w:hint="default"/>
+        <w:sz w:val="20"/>
+      </w:rPr>
+    </w:lvl>
+    <w:lvl w:ilvl="4" w:tentative="1">
+      <w:start w:val="1"/>
+      <w:numFmt w:val="bullet"/>
+      <w:lvlText w:val=""/>
+      <w:lvlJc w:val="left"/>
+      <w:pPr>
+        <w:tabs>
+          <w:tab w:val="num" w:pos="3600"/>
+        </w:tabs>
+        <w:ind w:left="3600" w:hanging="360"/>
+      </w:pPr>
+      <w:rPr>
+        <w:rFonts w:ascii="Wingdings" w:hAnsi="Wingdings" w:hint="default"/>
+        <w:sz w:val="20"/>
+      </w:rPr>
+    </w:lvl>
+    <w:lvl w:ilvl="5" w:tentative="1">
+      <w:start w:val="1"/>
+      <w:numFmt w:val="bullet"/>
+      <w:lvlText w:val=""/>
+      <w:lvlJc w:val="left"/>
+      <w:pPr>
+        <w:tabs>
+          <w:tab w:val="num" w:pos="4320"/>
+        </w:tabs>
+        <w:ind w:left="4320" w:hanging="360"/>
+      </w:pPr>
+      <w:rPr>
+        <w:rFonts w:ascii="Wingdings" w:hAnsi="Wingdings" w:hint="default"/>
+        <w:sz w:val="20"/>
+      </w:rPr>
+    </w:lvl>
+    <w:lvl w:ilvl="6" w:tentative="1">
+      <w:start w:val="1"/>
+      <w:numFmt w:val="bullet"/>
+      <w:lvlText w:val=""/>
+      <w:lvlJc w:val="left"/>
+      <w:pPr>
+        <w:tabs>
+          <w:tab w:val="num" w:pos="5040"/>
+        </w:tabs>
+        <w:ind w:left="5040" w:hanging="360"/>
+      </w:pPr>
+      <w:rPr>
+        <w:rFonts w:ascii="Wingdings" w:hAnsi="Wingdings" w:hint="default"/>
+        <w:sz w:val="20"/>
+      </w:rPr>
+    </w:lvl>
+    <w:lvl w:ilvl="7" w:tentative="1">
+      <w:start w:val="1"/>
+      <w:numFmt w:val="bullet"/>
+      <w:lvlText w:val=""/>
+      <w:lvlJc w:val="left"/>
+      <w:pPr>
+        <w:tabs>
+          <w:tab w:val="num" w:pos="5760"/>
+        </w:tabs>
+        <w:ind w:left="5760" w:hanging="360"/>
+      </w:pPr>
+      <w:rPr>
+        <w:rFonts w:ascii="Wingdings" w:hAnsi="Wingdings" w:hint="default"/>
+        <w:sz w:val="20"/>
+      </w:rPr>
+    </w:lvl>
+    <w:lvl w:ilvl="8" w:tentative="1">
+      <w:start w:val="1"/>
+      <w:numFmt w:val="bullet"/>
+      <w:lvlText w:val=""/>
+      <w:lvlJc w:val="left"/>
+      <w:pPr>
+        <w:tabs>
+          <w:tab w:val="num" w:pos="6480"/>
+        </w:tabs>
+        <w:ind w:left="6480" w:hanging="360"/>
+      </w:pPr>
+      <w:rPr>
+        <w:rFonts w:ascii="Wingdings" w:hAnsi="Wingdings" w:hint="default"/>
+        <w:sz w:val="20"/>
+      </w:rPr>
+    </w:lvl>
+  </w:abstractNum>
+  <w:abstractNum w:abstractNumId="5" w15:restartNumberingAfterBreak="0">
     <w:nsid w:val="5E290ECC"/>
     <w:multiLevelType w:val="multilevel"/>
     <w:tmpl w:val="D6CE13A2"/>
@@ -2138,7 +2816,7 @@
       </w:rPr>
     </w:lvl>
   </w:abstractNum>
-  <w:abstractNum w:abstractNumId="5" w15:restartNumberingAfterBreak="0">
+  <w:abstractNum w:abstractNumId="6" w15:restartNumberingAfterBreak="0">
     <w:nsid w:val="654542A4"/>
     <w:multiLevelType w:val="multilevel"/>
     <w:tmpl w:val="7B6C5802"/>
@@ -2251,7 +2929,7 @@
       </w:pPr>
     </w:lvl>
   </w:abstractNum>
-  <w:abstractNum w:abstractNumId="6" w15:restartNumberingAfterBreak="0">
+  <w:abstractNum w:abstractNumId="7" w15:restartNumberingAfterBreak="0">
     <w:nsid w:val="7CE52170"/>
     <w:multiLevelType w:val="multilevel"/>
     <w:tmpl w:val="0BF2C31E"/>
@@ -2401,7 +3079,7 @@
     </w:lvl>
   </w:abstractNum>
   <w:num w:numId="1" w16cid:durableId="1364207484">
-    <w:abstractNumId w:val="5"/>
+    <w:abstractNumId w:val="6"/>
   </w:num>
   <w:num w:numId="2" w16cid:durableId="723217508">
     <w:abstractNumId w:val="0"/>
@@ -2410,16 +3088,19 @@
     <w:abstractNumId w:val="2"/>
   </w:num>
   <w:num w:numId="4" w16cid:durableId="1984235949">
-    <w:abstractNumId w:val="6"/>
+    <w:abstractNumId w:val="7"/>
   </w:num>
   <w:num w:numId="5" w16cid:durableId="889148119">
-    <w:abstractNumId w:val="4"/>
+    <w:abstractNumId w:val="5"/>
   </w:num>
   <w:num w:numId="6" w16cid:durableId="1928079598">
     <w:abstractNumId w:val="3"/>
   </w:num>
   <w:num w:numId="7" w16cid:durableId="753474116">
     <w:abstractNumId w:val="1"/>
+  </w:num>
+  <w:num w:numId="8" w16cid:durableId="1129663004">
+    <w:abstractNumId w:val="4"/>
   </w:num>
 </w:numbering>
 </file>
@@ -2852,7 +3533,6 @@
     <w:next w:val="Normal"/>
     <w:link w:val="Heading2Char"/>
     <w:uiPriority w:val="9"/>
-    <w:semiHidden/>
     <w:unhideWhenUsed/>
     <w:qFormat/>
     <w:rsid w:val="007B59C7"/>
@@ -2875,7 +3555,6 @@
     <w:next w:val="Normal"/>
     <w:link w:val="Heading3Char"/>
     <w:uiPriority w:val="9"/>
-    <w:semiHidden/>
     <w:unhideWhenUsed/>
     <w:qFormat/>
     <w:rsid w:val="007B59C7"/>
@@ -3027,6 +3706,7 @@
   <w:style w:type="character" w:default="1" w:styleId="DefaultParagraphFont">
     <w:name w:val="Default Paragraph Font"/>
     <w:uiPriority w:val="1"/>
+    <w:semiHidden/>
     <w:unhideWhenUsed/>
   </w:style>
   <w:style w:type="table" w:default="1" w:styleId="TableNormal">
@@ -3068,7 +3748,6 @@
     <w:basedOn w:val="DefaultParagraphFont"/>
     <w:link w:val="Heading2"/>
     <w:uiPriority w:val="9"/>
-    <w:semiHidden/>
     <w:rsid w:val="007B59C7"/>
     <w:rPr>
       <w:rFonts w:asciiTheme="majorHAnsi" w:eastAsiaTheme="majorEastAsia" w:hAnsiTheme="majorHAnsi" w:cstheme="majorBidi"/>
@@ -3082,7 +3761,6 @@
     <w:basedOn w:val="DefaultParagraphFont"/>
     <w:link w:val="Heading3"/>
     <w:uiPriority w:val="9"/>
-    <w:semiHidden/>
     <w:rsid w:val="007B59C7"/>
     <w:rPr>
       <w:rFonts w:eastAsiaTheme="majorEastAsia" w:cstheme="majorBidi"/>
@@ -3338,6 +4016,101 @@
       <w:smallCaps/>
       <w:color w:val="2F5496" w:themeColor="accent1" w:themeShade="BF"/>
       <w:spacing w:val="5"/>
+    </w:rPr>
+  </w:style>
+  <w:style w:type="character" w:styleId="Strong">
+    <w:name w:val="Strong"/>
+    <w:basedOn w:val="DefaultParagraphFont"/>
+    <w:uiPriority w:val="22"/>
+    <w:qFormat/>
+    <w:rsid w:val="00C853E7"/>
+    <w:rPr>
+      <w:b/>
+      <w:bCs/>
+    </w:rPr>
+  </w:style>
+  <w:style w:type="paragraph" w:styleId="NormalWeb">
+    <w:name w:val="Normal (Web)"/>
+    <w:basedOn w:val="Normal"/>
+    <w:uiPriority w:val="99"/>
+    <w:semiHidden/>
+    <w:unhideWhenUsed/>
+    <w:rsid w:val="00C853E7"/>
+    <w:pPr>
+      <w:spacing w:before="100" w:beforeAutospacing="1" w:after="100" w:afterAutospacing="1" w:line="240" w:lineRule="auto"/>
+    </w:pPr>
+    <w:rPr>
+      <w:rFonts w:ascii="Times New Roman" w:eastAsia="Times New Roman" w:hAnsi="Times New Roman" w:cs="Times New Roman"/>
+      <w:kern w:val="0"/>
+      <w:lang w:eastAsia="en-IN"/>
+      <w14:ligatures w14:val="none"/>
+    </w:rPr>
+  </w:style>
+  <w:style w:type="character" w:styleId="HTMLCode">
+    <w:name w:val="HTML Code"/>
+    <w:basedOn w:val="DefaultParagraphFont"/>
+    <w:uiPriority w:val="99"/>
+    <w:semiHidden/>
+    <w:unhideWhenUsed/>
+    <w:rsid w:val="00C853E7"/>
+    <w:rPr>
+      <w:rFonts w:ascii="Courier New" w:eastAsia="Times New Roman" w:hAnsi="Courier New" w:cs="Courier New"/>
+      <w:sz w:val="20"/>
+      <w:szCs w:val="20"/>
+    </w:rPr>
+  </w:style>
+  <w:style w:type="paragraph" w:styleId="HTMLPreformatted">
+    <w:name w:val="HTML Preformatted"/>
+    <w:basedOn w:val="Normal"/>
+    <w:link w:val="HTMLPreformattedChar"/>
+    <w:uiPriority w:val="99"/>
+    <w:semiHidden/>
+    <w:unhideWhenUsed/>
+    <w:rsid w:val="00C853E7"/>
+    <w:pPr>
+      <w:tabs>
+        <w:tab w:val="left" w:pos="916"/>
+        <w:tab w:val="left" w:pos="1832"/>
+        <w:tab w:val="left" w:pos="2748"/>
+        <w:tab w:val="left" w:pos="3664"/>
+        <w:tab w:val="left" w:pos="4580"/>
+        <w:tab w:val="left" w:pos="5496"/>
+        <w:tab w:val="left" w:pos="6412"/>
+        <w:tab w:val="left" w:pos="7328"/>
+        <w:tab w:val="left" w:pos="8244"/>
+        <w:tab w:val="left" w:pos="9160"/>
+        <w:tab w:val="left" w:pos="10076"/>
+        <w:tab w:val="left" w:pos="10992"/>
+        <w:tab w:val="left" w:pos="11908"/>
+        <w:tab w:val="left" w:pos="12824"/>
+        <w:tab w:val="left" w:pos="13740"/>
+        <w:tab w:val="left" w:pos="14656"/>
+      </w:tabs>
+      <w:spacing w:after="0" w:line="240" w:lineRule="auto"/>
+    </w:pPr>
+    <w:rPr>
+      <w:rFonts w:ascii="Courier New" w:eastAsia="Times New Roman" w:hAnsi="Courier New" w:cs="Courier New"/>
+      <w:kern w:val="0"/>
+      <w:sz w:val="20"/>
+      <w:szCs w:val="20"/>
+      <w:lang w:eastAsia="en-IN"/>
+      <w14:ligatures w14:val="none"/>
+    </w:rPr>
+  </w:style>
+  <w:style w:type="character" w:customStyle="1" w:styleId="HTMLPreformattedChar">
+    <w:name w:val="HTML Preformatted Char"/>
+    <w:basedOn w:val="DefaultParagraphFont"/>
+    <w:link w:val="HTMLPreformatted"/>
+    <w:uiPriority w:val="99"/>
+    <w:semiHidden/>
+    <w:rsid w:val="00C853E7"/>
+    <w:rPr>
+      <w:rFonts w:ascii="Courier New" w:eastAsia="Times New Roman" w:hAnsi="Courier New" w:cs="Courier New"/>
+      <w:kern w:val="0"/>
+      <w:sz w:val="20"/>
+      <w:szCs w:val="20"/>
+      <w:lang w:eastAsia="en-IN"/>
+      <w14:ligatures w14:val="none"/>
     </w:rPr>
   </w:style>
 </w:styles>

</xml_diff>

<commit_message>
get s3 link and make it public
</commit_message>
<xml_diff>
--- a/docs/auto-upload to s3/create IAM user.docx
+++ b/docs/auto-upload to s3/create IAM user.docx
@@ -86,7 +86,15 @@
         <w:t>User Name:</w:t>
       </w:r>
       <w:r>
-        <w:t xml:space="preserve"> github-actions-allure</w:t>
+        <w:t xml:space="preserve"> </w:t>
+      </w:r>
+      <w:proofErr w:type="spellStart"/>
+      <w:r>
+        <w:t>github</w:t>
+      </w:r>
+      <w:proofErr w:type="spellEnd"/>
+      <w:r>
+        <w:t>-actions-allure</w:t>
       </w:r>
       <w:r>
         <w:br/>
@@ -242,7 +250,15 @@
     </w:p>
     <w:p>
       <w:r>
-        <w:t xml:space="preserve">Go to AWS Console → IAM → Users → github-actions-allure → </w:t>
+        <w:t xml:space="preserve">Go to AWS Console → IAM → Users → </w:t>
+      </w:r>
+      <w:proofErr w:type="spellStart"/>
+      <w:r>
+        <w:t>github</w:t>
+      </w:r>
+      <w:proofErr w:type="spellEnd"/>
+      <w:r>
+        <w:t xml:space="preserve">-actions-allure → </w:t>
       </w:r>
       <w:r>
         <w:rPr>
@@ -381,10 +397,12 @@
           <w:numId w:val="5"/>
         </w:numPr>
       </w:pPr>
+      <w:proofErr w:type="spellStart"/>
       <w:r>
         <w:lastRenderedPageBreak/>
         <w:t>PutObject</w:t>
       </w:r>
+      <w:proofErr w:type="spellEnd"/>
     </w:p>
     <w:p>
       <w:pPr>
@@ -393,9 +411,11 @@
           <w:numId w:val="5"/>
         </w:numPr>
       </w:pPr>
+      <w:proofErr w:type="spellStart"/>
       <w:r>
         <w:t>ListBucket</w:t>
       </w:r>
+      <w:proofErr w:type="spellEnd"/>
     </w:p>
     <w:p>
       <w:r>
@@ -459,8 +479,13 @@
           <w:numId w:val="6"/>
         </w:numPr>
       </w:pPr>
-      <w:r>
-        <w:t xml:space="preserve">And also select </w:t>
+      <w:proofErr w:type="gramStart"/>
+      <w:r>
+        <w:t>And also</w:t>
+      </w:r>
+      <w:proofErr w:type="gramEnd"/>
+      <w:r>
+        <w:t xml:space="preserve"> select </w:t>
       </w:r>
       <w:r>
         <w:rPr>
@@ -602,6 +627,59 @@
             </a:graphic>
           </wp:inline>
         </w:drawing>
+      </w:r>
+    </w:p>
+    <w:p>
+      <w:r>
+        <w:rPr>
+          <w:b/>
+          <w:bCs/>
+        </w:rPr>
+        <w:t>AWSCompromisedKeyQuarantineV3 policy remov</w:t>
+      </w:r>
+      <w:r>
+        <w:rPr>
+          <w:b/>
+          <w:bCs/>
+        </w:rPr>
+        <w:t xml:space="preserve">ed from IAM user, as AWS automatically applied this when secrets were added in a </w:t>
+      </w:r>
+      <w:proofErr w:type="spellStart"/>
+      <w:r>
+        <w:rPr>
+          <w:b/>
+          <w:bCs/>
+        </w:rPr>
+        <w:t>github</w:t>
+      </w:r>
+      <w:proofErr w:type="spellEnd"/>
+      <w:r>
+        <w:rPr>
+          <w:b/>
+          <w:bCs/>
+        </w:rPr>
+        <w:t xml:space="preserve"> repo file and committed. Root user deleted this policy</w:t>
+      </w:r>
+      <w:r>
+        <w:rPr>
+          <w:b/>
+          <w:bCs/>
+        </w:rPr>
+        <w:t xml:space="preserve"> to make upload work to s3 bucket</w:t>
+      </w:r>
+      <w:r>
+        <w:rPr>
+          <w:b/>
+          <w:bCs/>
+        </w:rPr>
+        <w:t xml:space="preserve">, </w:t>
+      </w:r>
+      <w:r>
+        <w:rPr>
+          <w:b/>
+          <w:bCs/>
+        </w:rPr>
+        <w:t xml:space="preserve"> </w:t>
       </w:r>
     </w:p>
     <w:p>
@@ -659,7 +737,15 @@
         <w:t>✅</w:t>
       </w:r>
       <w:r>
-        <w:t xml:space="preserve"> s3:PutObject → Allows uploading files.</w:t>
+        <w:t xml:space="preserve"> s</w:t>
+      </w:r>
+      <w:proofErr w:type="gramStart"/>
+      <w:r>
+        <w:t>3:PutObject</w:t>
+      </w:r>
+      <w:proofErr w:type="gramEnd"/>
+      <w:r>
+        <w:t xml:space="preserve"> → Allows uploading files.</w:t>
       </w:r>
     </w:p>
     <w:p>
@@ -676,7 +762,15 @@
         <w:t>✅</w:t>
       </w:r>
       <w:r>
-        <w:t xml:space="preserve"> s3:ListBucket → Allows accessing the bucket.</w:t>
+        <w:t xml:space="preserve"> s</w:t>
+      </w:r>
+      <w:proofErr w:type="gramStart"/>
+      <w:r>
+        <w:t>3:ListBucket</w:t>
+      </w:r>
+      <w:proofErr w:type="gramEnd"/>
+      <w:r>
+        <w:t xml:space="preserve"> → Allows accessing the bucket.</w:t>
       </w:r>
     </w:p>
     <w:p>
@@ -875,8 +969,21 @@
       </w:r>
     </w:p>
     <w:p>
-      <w:r>
-        <w:t>Similar to atlassian bamboo secrets</w:t>
+      <w:proofErr w:type="gramStart"/>
+      <w:r>
+        <w:t>Similar to</w:t>
+      </w:r>
+      <w:proofErr w:type="gramEnd"/>
+      <w:r>
+        <w:t xml:space="preserve"> </w:t>
+      </w:r>
+      <w:proofErr w:type="spellStart"/>
+      <w:r>
+        <w:t>atlassian</w:t>
+      </w:r>
+      <w:proofErr w:type="spellEnd"/>
+      <w:r>
+        <w:t xml:space="preserve"> bamboo secrets</w:t>
       </w:r>
     </w:p>
     <w:p>
@@ -1024,7 +1131,15 @@
         </w:numPr>
       </w:pPr>
       <w:r>
-        <w:t xml:space="preserve">In the top-right corner, you'll see your </w:t>
+        <w:t xml:space="preserve">In the top-right corner, </w:t>
+      </w:r>
+      <w:proofErr w:type="gramStart"/>
+      <w:r>
+        <w:t>you'll</w:t>
+      </w:r>
+      <w:proofErr w:type="gramEnd"/>
+      <w:r>
+        <w:t xml:space="preserve"> see your </w:t>
       </w:r>
       <w:r>
         <w:rPr>
@@ -1381,7 +1496,15 @@
       </w:r>
       <w:r>
         <w:br/>
-        <w:t>https://&lt;bucket-name&gt;.s3.&lt;region&gt;.amazonaws.com/allure-report/index.html</w:t>
+        <w:t>https://&lt;bucket-name</w:t>
+      </w:r>
+      <w:proofErr w:type="gramStart"/>
+      <w:r>
+        <w:t>&gt;.s</w:t>
+      </w:r>
+      <w:proofErr w:type="gramEnd"/>
+      <w:r>
+        <w:t>3.&lt;region&gt;.amazonaws.com/allure-report/index.html</w:t>
       </w:r>
     </w:p>
     <w:p>
@@ -1708,17 +1831,9 @@
           <w:lang w:eastAsia="en-IN"/>
           <w14:ligatures w14:val="none"/>
         </w:rPr>
-        <w:t>s3:ListBucket</w:t>
-      </w:r>
-      <w:r>
-        <w:rPr>
-          <w:rFonts w:ascii="Times New Roman" w:eastAsia="Times New Roman" w:hAnsi="Times New Roman" w:cs="Times New Roman"/>
-          <w:kern w:val="0"/>
-          <w:lang w:eastAsia="en-IN"/>
-          <w14:ligatures w14:val="none"/>
-        </w:rPr>
-        <w:t xml:space="preserve"> and </w:t>
-      </w:r>
+        <w:t>s</w:t>
+      </w:r>
+      <w:proofErr w:type="gramStart"/>
       <w:r>
         <w:rPr>
           <w:rFonts w:ascii="Courier New" w:eastAsia="Times New Roman" w:hAnsi="Courier New" w:cs="Courier New"/>
@@ -1728,6 +1843,27 @@
           <w:lang w:eastAsia="en-IN"/>
           <w14:ligatures w14:val="none"/>
         </w:rPr>
+        <w:t>3:ListBucket</w:t>
+      </w:r>
+      <w:proofErr w:type="gramEnd"/>
+      <w:r>
+        <w:rPr>
+          <w:rFonts w:ascii="Times New Roman" w:eastAsia="Times New Roman" w:hAnsi="Times New Roman" w:cs="Times New Roman"/>
+          <w:kern w:val="0"/>
+          <w:lang w:eastAsia="en-IN"/>
+          <w14:ligatures w14:val="none"/>
+        </w:rPr>
+        <w:t xml:space="preserve"> and </w:t>
+      </w:r>
+      <w:r>
+        <w:rPr>
+          <w:rFonts w:ascii="Courier New" w:eastAsia="Times New Roman" w:hAnsi="Courier New" w:cs="Courier New"/>
+          <w:kern w:val="0"/>
+          <w:sz w:val="20"/>
+          <w:szCs w:val="20"/>
+          <w:lang w:eastAsia="en-IN"/>
+          <w14:ligatures w14:val="none"/>
+        </w:rPr>
         <w:t>s3:PutObject</w:t>
       </w:r>
     </w:p>
@@ -1819,6 +1955,7 @@
         </w:rPr>
         <w:t xml:space="preserve"> In IAM, go to </w:t>
       </w:r>
+      <w:proofErr w:type="spellStart"/>
       <w:r>
         <w:rPr>
           <w:rFonts w:ascii="Times New Roman" w:eastAsia="Times New Roman" w:hAnsi="Times New Roman" w:cs="Times New Roman"/>
@@ -1828,7 +1965,19 @@
           <w:lang w:eastAsia="en-IN"/>
           <w14:ligatures w14:val="none"/>
         </w:rPr>
-        <w:t>github-actions-allure</w:t>
+        <w:t>github</w:t>
+      </w:r>
+      <w:proofErr w:type="spellEnd"/>
+      <w:r>
+        <w:rPr>
+          <w:rFonts w:ascii="Times New Roman" w:eastAsia="Times New Roman" w:hAnsi="Times New Roman" w:cs="Times New Roman"/>
+          <w:b/>
+          <w:bCs/>
+          <w:kern w:val="0"/>
+          <w:lang w:eastAsia="en-IN"/>
+          <w14:ligatures w14:val="none"/>
+        </w:rPr>
+        <w:t>-actions-allure</w:t>
       </w:r>
       <w:r>
         <w:rPr>
@@ -1936,6 +2085,665 @@
         </w:drawing>
       </w:r>
     </w:p>
+    <w:p>
+      <w:r>
+        <w:t>Issue was from IAM user, fixed by deleting the policy</w:t>
+      </w:r>
+    </w:p>
+    <w:p>
+      <w:r>
+        <w:drawing>
+          <wp:inline distT="0" distB="0" distL="0" distR="0" wp14:anchorId="01B55FBC" wp14:editId="0B407BA0">
+            <wp:extent cx="5731510" cy="2149475"/>
+            <wp:effectExtent l="0" t="0" r="2540" b="3175"/>
+            <wp:docPr id="385650991" name="Picture 1"/>
+            <wp:cNvGraphicFramePr>
+              <a:graphicFrameLocks xmlns:a="http://schemas.openxmlformats.org/drawingml/2006/main" noChangeAspect="1"/>
+            </wp:cNvGraphicFramePr>
+            <a:graphic xmlns:a="http://schemas.openxmlformats.org/drawingml/2006/main">
+              <a:graphicData uri="http://schemas.openxmlformats.org/drawingml/2006/picture">
+                <pic:pic xmlns:pic="http://schemas.openxmlformats.org/drawingml/2006/picture">
+                  <pic:nvPicPr>
+                    <pic:cNvPr id="385650991" name=""/>
+                    <pic:cNvPicPr/>
+                  </pic:nvPicPr>
+                  <pic:blipFill>
+                    <a:blip r:embed="rId14"/>
+                    <a:stretch>
+                      <a:fillRect/>
+                    </a:stretch>
+                  </pic:blipFill>
+                  <pic:spPr>
+                    <a:xfrm>
+                      <a:off x="0" y="0"/>
+                      <a:ext cx="5731510" cy="2149475"/>
+                    </a:xfrm>
+                    <a:prstGeom prst="rect">
+                      <a:avLst/>
+                    </a:prstGeom>
+                  </pic:spPr>
+                </pic:pic>
+              </a:graphicData>
+            </a:graphic>
+          </wp:inline>
+        </w:drawing>
+      </w:r>
+    </w:p>
+    <w:p>
+      <w:r>
+        <w:lastRenderedPageBreak/>
+        <w:drawing>
+          <wp:inline distT="0" distB="0" distL="0" distR="0" wp14:anchorId="4B3200A4" wp14:editId="2504DC89">
+            <wp:extent cx="5731510" cy="2936240"/>
+            <wp:effectExtent l="0" t="0" r="2540" b="0"/>
+            <wp:docPr id="342798056" name="Picture 1"/>
+            <wp:cNvGraphicFramePr>
+              <a:graphicFrameLocks xmlns:a="http://schemas.openxmlformats.org/drawingml/2006/main" noChangeAspect="1"/>
+            </wp:cNvGraphicFramePr>
+            <a:graphic xmlns:a="http://schemas.openxmlformats.org/drawingml/2006/main">
+              <a:graphicData uri="http://schemas.openxmlformats.org/drawingml/2006/picture">
+                <pic:pic xmlns:pic="http://schemas.openxmlformats.org/drawingml/2006/picture">
+                  <pic:nvPicPr>
+                    <pic:cNvPr id="342798056" name=""/>
+                    <pic:cNvPicPr/>
+                  </pic:nvPicPr>
+                  <pic:blipFill>
+                    <a:blip r:embed="rId15"/>
+                    <a:stretch>
+                      <a:fillRect/>
+                    </a:stretch>
+                  </pic:blipFill>
+                  <pic:spPr>
+                    <a:xfrm>
+                      <a:off x="0" y="0"/>
+                      <a:ext cx="5731510" cy="2936240"/>
+                    </a:xfrm>
+                    <a:prstGeom prst="rect">
+                      <a:avLst/>
+                    </a:prstGeom>
+                  </pic:spPr>
+                </pic:pic>
+              </a:graphicData>
+            </a:graphic>
+          </wp:inline>
+        </w:drawing>
+      </w:r>
+    </w:p>
+    <w:p>
+      <w:hyperlink r:id="rId16" w:history="1">
+        <w:r>
+          <w:rPr>
+            <w:rStyle w:val="Hyperlink"/>
+          </w:rPr>
+          <w:t>https://sanjeet-allure-report-bucket.s3.ap-south-1.amazonaws.com/allure-report/index.html</w:t>
+        </w:r>
+      </w:hyperlink>
+    </w:p>
+    <w:p>
+      <w:r>
+        <w:drawing>
+          <wp:inline distT="0" distB="0" distL="0" distR="0" wp14:anchorId="4FCA87E9" wp14:editId="6C1EC54F">
+            <wp:extent cx="5731510" cy="1847850"/>
+            <wp:effectExtent l="0" t="0" r="2540" b="0"/>
+            <wp:docPr id="425309886" name="Picture 1"/>
+            <wp:cNvGraphicFramePr>
+              <a:graphicFrameLocks xmlns:a="http://schemas.openxmlformats.org/drawingml/2006/main" noChangeAspect="1"/>
+            </wp:cNvGraphicFramePr>
+            <a:graphic xmlns:a="http://schemas.openxmlformats.org/drawingml/2006/main">
+              <a:graphicData uri="http://schemas.openxmlformats.org/drawingml/2006/picture">
+                <pic:pic xmlns:pic="http://schemas.openxmlformats.org/drawingml/2006/picture">
+                  <pic:nvPicPr>
+                    <pic:cNvPr id="425309886" name=""/>
+                    <pic:cNvPicPr/>
+                  </pic:nvPicPr>
+                  <pic:blipFill>
+                    <a:blip r:embed="rId17"/>
+                    <a:stretch>
+                      <a:fillRect/>
+                    </a:stretch>
+                  </pic:blipFill>
+                  <pic:spPr>
+                    <a:xfrm>
+                      <a:off x="0" y="0"/>
+                      <a:ext cx="5731510" cy="1847850"/>
+                    </a:xfrm>
+                    <a:prstGeom prst="rect">
+                      <a:avLst/>
+                    </a:prstGeom>
+                  </pic:spPr>
+                </pic:pic>
+              </a:graphicData>
+            </a:graphic>
+          </wp:inline>
+        </w:drawing>
+      </w:r>
+    </w:p>
+    <w:p>
+      <w:r>
+        <w:t>"Access Denied" error means that your S3 bucket is private. To make the Allure report accessible, follow these steps:</w:t>
+      </w:r>
+    </w:p>
+    <w:p>
+      <w:pPr>
+        <w:rPr>
+          <w:b/>
+          <w:bCs/>
+        </w:rPr>
+      </w:pPr>
+      <w:r>
+        <w:rPr>
+          <w:rFonts w:ascii="Segoe UI Emoji" w:hAnsi="Segoe UI Emoji" w:cs="Segoe UI Emoji"/>
+          <w:b/>
+          <w:bCs/>
+        </w:rPr>
+        <w:t>✅</w:t>
+      </w:r>
+      <w:r>
+        <w:rPr>
+          <w:b/>
+          <w:bCs/>
+        </w:rPr>
+        <w:t xml:space="preserve"> Step 1: Make S3 Bucket Public</w:t>
+      </w:r>
+    </w:p>
+    <w:p>
+      <w:pPr>
+        <w:numPr>
+          <w:ilvl w:val="0"/>
+          <w:numId w:val="9"/>
+        </w:numPr>
+      </w:pPr>
+      <w:r>
+        <w:t xml:space="preserve">Go to </w:t>
+      </w:r>
+      <w:r>
+        <w:rPr>
+          <w:b/>
+          <w:bCs/>
+        </w:rPr>
+        <w:t>AWS S3 Console</w:t>
+      </w:r>
+      <w:r>
+        <w:t>.</w:t>
+      </w:r>
+    </w:p>
+    <w:p>
+      <w:pPr>
+        <w:numPr>
+          <w:ilvl w:val="0"/>
+          <w:numId w:val="9"/>
+        </w:numPr>
+      </w:pPr>
+      <w:r>
+        <w:t>Select your bucket: sanjeet-allure-report-bucket.</w:t>
+      </w:r>
+    </w:p>
+    <w:p>
+      <w:pPr>
+        <w:numPr>
+          <w:ilvl w:val="0"/>
+          <w:numId w:val="9"/>
+        </w:numPr>
+      </w:pPr>
+      <w:r>
+        <w:t xml:space="preserve">Navigate to the </w:t>
+      </w:r>
+      <w:r>
+        <w:rPr>
+          <w:b/>
+          <w:bCs/>
+        </w:rPr>
+        <w:t>Permissions</w:t>
+      </w:r>
+      <w:r>
+        <w:t xml:space="preserve"> tab.</w:t>
+      </w:r>
+    </w:p>
+    <w:p>
+      <w:pPr>
+        <w:numPr>
+          <w:ilvl w:val="0"/>
+          <w:numId w:val="9"/>
+        </w:numPr>
+      </w:pPr>
+      <w:r>
+        <w:t xml:space="preserve">Scroll down to </w:t>
+      </w:r>
+      <w:r>
+        <w:rPr>
+          <w:b/>
+          <w:bCs/>
+        </w:rPr>
+        <w:t>Bucket Policy</w:t>
+      </w:r>
+      <w:r>
+        <w:t xml:space="preserve"> and click </w:t>
+      </w:r>
+      <w:r>
+        <w:rPr>
+          <w:b/>
+          <w:bCs/>
+        </w:rPr>
+        <w:t>Edit</w:t>
+      </w:r>
+      <w:r>
+        <w:t>.</w:t>
+      </w:r>
+    </w:p>
+    <w:p>
+      <w:r>
+        <w:t xml:space="preserve">because </w:t>
+      </w:r>
+      <w:r>
+        <w:rPr>
+          <w:b/>
+          <w:bCs/>
+        </w:rPr>
+        <w:t>Public Access is blocked for your S3 bucket</w:t>
+      </w:r>
+      <w:r>
+        <w:t xml:space="preserve">. </w:t>
+      </w:r>
+      <w:proofErr w:type="gramStart"/>
+      <w:r>
+        <w:t>Let's</w:t>
+      </w:r>
+      <w:proofErr w:type="gramEnd"/>
+      <w:r>
+        <w:t xml:space="preserve"> fix this step-by-step:</w:t>
+      </w:r>
+    </w:p>
+    <w:p>
+      <w:r>
+        <w:pict w14:anchorId="6BA624FD">
+          <v:rect id="_x0000_i1037" style="width:0;height:1.5pt" o:hralign="center" o:hrstd="t" o:hr="t" fillcolor="#a0a0a0" stroked="f"/>
+        </w:pict>
+      </w:r>
+    </w:p>
+    <w:p>
+      <w:pPr>
+        <w:rPr>
+          <w:b/>
+          <w:bCs/>
+        </w:rPr>
+      </w:pPr>
+      <w:r>
+        <w:rPr>
+          <w:rFonts w:ascii="Segoe UI Emoji" w:hAnsi="Segoe UI Emoji" w:cs="Segoe UI Emoji"/>
+          <w:b/>
+          <w:bCs/>
+        </w:rPr>
+        <w:t>✅</w:t>
+      </w:r>
+      <w:r>
+        <w:rPr>
+          <w:b/>
+          <w:bCs/>
+        </w:rPr>
+        <w:t xml:space="preserve"> Step 1: Disable Block Public Access</w:t>
+      </w:r>
+    </w:p>
+    <w:p>
+      <w:pPr>
+        <w:numPr>
+          <w:ilvl w:val="0"/>
+          <w:numId w:val="12"/>
+        </w:numPr>
+      </w:pPr>
+      <w:r>
+        <w:t xml:space="preserve">Go to </w:t>
+      </w:r>
+      <w:r>
+        <w:rPr>
+          <w:b/>
+          <w:bCs/>
+        </w:rPr>
+        <w:t>AWS S3 Console</w:t>
+      </w:r>
+      <w:r>
+        <w:t>.</w:t>
+      </w:r>
+    </w:p>
+    <w:p>
+      <w:pPr>
+        <w:numPr>
+          <w:ilvl w:val="0"/>
+          <w:numId w:val="12"/>
+        </w:numPr>
+      </w:pPr>
+      <w:r>
+        <w:lastRenderedPageBreak/>
+        <w:t>Select your bucket: sanjeet-allure-report-bucket.</w:t>
+      </w:r>
+    </w:p>
+    <w:p>
+      <w:pPr>
+        <w:numPr>
+          <w:ilvl w:val="0"/>
+          <w:numId w:val="12"/>
+        </w:numPr>
+      </w:pPr>
+      <w:r>
+        <w:t xml:space="preserve">Navigate to </w:t>
+      </w:r>
+      <w:r>
+        <w:rPr>
+          <w:b/>
+          <w:bCs/>
+        </w:rPr>
+        <w:t>Permissions &gt; Block public access (bucket settings)</w:t>
+      </w:r>
+      <w:r>
+        <w:t>.</w:t>
+      </w:r>
+    </w:p>
+    <w:p>
+      <w:pPr>
+        <w:numPr>
+          <w:ilvl w:val="0"/>
+          <w:numId w:val="12"/>
+        </w:numPr>
+      </w:pPr>
+      <w:r>
+        <w:t xml:space="preserve">Click </w:t>
+      </w:r>
+      <w:r>
+        <w:rPr>
+          <w:b/>
+          <w:bCs/>
+        </w:rPr>
+        <w:t>Edit</w:t>
+      </w:r>
+      <w:r>
+        <w:t>.</w:t>
+      </w:r>
+    </w:p>
+    <w:p>
+      <w:pPr>
+        <w:numPr>
+          <w:ilvl w:val="0"/>
+          <w:numId w:val="12"/>
+        </w:numPr>
+      </w:pPr>
+      <w:r>
+        <w:rPr>
+          <w:b/>
+          <w:bCs/>
+        </w:rPr>
+        <w:t>Uncheck</w:t>
+      </w:r>
+      <w:r>
+        <w:t xml:space="preserve"> the option </w:t>
+      </w:r>
+      <w:r>
+        <w:rPr>
+          <w:b/>
+          <w:bCs/>
+        </w:rPr>
+        <w:t>"Block all public access"</w:t>
+      </w:r>
+      <w:r>
+        <w:t>.</w:t>
+      </w:r>
+    </w:p>
+    <w:p>
+      <w:pPr>
+        <w:numPr>
+          <w:ilvl w:val="0"/>
+          <w:numId w:val="12"/>
+        </w:numPr>
+      </w:pPr>
+      <w:r>
+        <w:t xml:space="preserve">Click </w:t>
+      </w:r>
+      <w:r>
+        <w:rPr>
+          <w:b/>
+          <w:bCs/>
+        </w:rPr>
+        <w:t>Save changes</w:t>
+      </w:r>
+      <w:r>
+        <w:t>.</w:t>
+      </w:r>
+    </w:p>
+    <w:p/>
+    <w:p>
+      <w:pPr>
+        <w:rPr>
+          <w:b/>
+          <w:bCs/>
+        </w:rPr>
+      </w:pPr>
+      <w:r>
+        <w:rPr>
+          <w:b/>
+          <w:bCs/>
+        </w:rPr>
+        <w:t>Step 2: Add Public Read Policy</w:t>
+      </w:r>
+    </w:p>
+    <w:p>
+      <w:r>
+        <w:t>Paste this policy:</w:t>
+      </w:r>
+    </w:p>
+    <w:p>
+      <w:pPr>
+        <w:numPr>
+          <w:ilvl w:val="0"/>
+          <w:numId w:val="10"/>
+        </w:numPr>
+      </w:pPr>
+      <w:r>
+        <w:drawing>
+          <wp:inline distT="0" distB="0" distL="0" distR="0" wp14:anchorId="216CE174" wp14:editId="470804CB">
+            <wp:extent cx="5731510" cy="2554605"/>
+            <wp:effectExtent l="0" t="0" r="2540" b="0"/>
+            <wp:docPr id="2006351725" name="Picture 1"/>
+            <wp:cNvGraphicFramePr>
+              <a:graphicFrameLocks xmlns:a="http://schemas.openxmlformats.org/drawingml/2006/main" noChangeAspect="1"/>
+            </wp:cNvGraphicFramePr>
+            <a:graphic xmlns:a="http://schemas.openxmlformats.org/drawingml/2006/main">
+              <a:graphicData uri="http://schemas.openxmlformats.org/drawingml/2006/picture">
+                <pic:pic xmlns:pic="http://schemas.openxmlformats.org/drawingml/2006/picture">
+                  <pic:nvPicPr>
+                    <pic:cNvPr id="2006351725" name=""/>
+                    <pic:cNvPicPr/>
+                  </pic:nvPicPr>
+                  <pic:blipFill>
+                    <a:blip r:embed="rId18"/>
+                    <a:stretch>
+                      <a:fillRect/>
+                    </a:stretch>
+                  </pic:blipFill>
+                  <pic:spPr>
+                    <a:xfrm>
+                      <a:off x="0" y="0"/>
+                      <a:ext cx="5731510" cy="2554605"/>
+                    </a:xfrm>
+                    <a:prstGeom prst="rect">
+                      <a:avLst/>
+                    </a:prstGeom>
+                  </pic:spPr>
+                </pic:pic>
+              </a:graphicData>
+            </a:graphic>
+          </wp:inline>
+        </w:drawing>
+      </w:r>
+      <w:r>
+        <w:t>Replace sanjeet-allure-report-bucket with your bucket name (if different).</w:t>
+      </w:r>
+    </w:p>
+    <w:p>
+      <w:pPr>
+        <w:rPr>
+          <w:b/>
+          <w:bCs/>
+        </w:rPr>
+      </w:pPr>
+      <w:r>
+        <w:rPr>
+          <w:rFonts w:ascii="Segoe UI Emoji" w:hAnsi="Segoe UI Emoji" w:cs="Segoe UI Emoji"/>
+          <w:b/>
+          <w:bCs/>
+        </w:rPr>
+        <w:t>🔓</w:t>
+      </w:r>
+      <w:r>
+        <w:rPr>
+          <w:b/>
+          <w:bCs/>
+        </w:rPr>
+        <w:t xml:space="preserve"> Step 3: Make All Objects Public</w:t>
+      </w:r>
+    </w:p>
+    <w:p>
+      <w:pPr>
+        <w:numPr>
+          <w:ilvl w:val="0"/>
+          <w:numId w:val="11"/>
+        </w:numPr>
+      </w:pPr>
+      <w:r>
+        <w:t xml:space="preserve">Go to </w:t>
+      </w:r>
+      <w:r>
+        <w:rPr>
+          <w:b/>
+          <w:bCs/>
+        </w:rPr>
+        <w:t>Objects</w:t>
+      </w:r>
+      <w:r>
+        <w:t xml:space="preserve"> inside your bucket.</w:t>
+      </w:r>
+    </w:p>
+    <w:p>
+      <w:pPr>
+        <w:numPr>
+          <w:ilvl w:val="0"/>
+          <w:numId w:val="11"/>
+        </w:numPr>
+      </w:pPr>
+      <w:r>
+        <w:t xml:space="preserve">Select </w:t>
+      </w:r>
+      <w:r>
+        <w:rPr>
+          <w:b/>
+          <w:bCs/>
+        </w:rPr>
+        <w:t>all files</w:t>
+      </w:r>
+      <w:r>
+        <w:t xml:space="preserve">, click </w:t>
+      </w:r>
+      <w:r>
+        <w:rPr>
+          <w:b/>
+          <w:bCs/>
+        </w:rPr>
+        <w:t>Actions &gt; Make Public</w:t>
+      </w:r>
+      <w:r>
+        <w:t>.</w:t>
+      </w:r>
+    </w:p>
+    <w:p>
+      <w:r>
+        <w:drawing>
+          <wp:inline distT="0" distB="0" distL="0" distR="0" wp14:anchorId="33481786" wp14:editId="0CFEF99B">
+            <wp:extent cx="5731510" cy="1273810"/>
+            <wp:effectExtent l="0" t="0" r="2540" b="2540"/>
+            <wp:docPr id="1258144730" name="Picture 1"/>
+            <wp:cNvGraphicFramePr>
+              <a:graphicFrameLocks xmlns:a="http://schemas.openxmlformats.org/drawingml/2006/main" noChangeAspect="1"/>
+            </wp:cNvGraphicFramePr>
+            <a:graphic xmlns:a="http://schemas.openxmlformats.org/drawingml/2006/main">
+              <a:graphicData uri="http://schemas.openxmlformats.org/drawingml/2006/picture">
+                <pic:pic xmlns:pic="http://schemas.openxmlformats.org/drawingml/2006/picture">
+                  <pic:nvPicPr>
+                    <pic:cNvPr id="1258144730" name=""/>
+                    <pic:cNvPicPr/>
+                  </pic:nvPicPr>
+                  <pic:blipFill>
+                    <a:blip r:embed="rId19"/>
+                    <a:stretch>
+                      <a:fillRect/>
+                    </a:stretch>
+                  </pic:blipFill>
+                  <pic:spPr>
+                    <a:xfrm>
+                      <a:off x="0" y="0"/>
+                      <a:ext cx="5731510" cy="1273810"/>
+                    </a:xfrm>
+                    <a:prstGeom prst="rect">
+                      <a:avLst/>
+                    </a:prstGeom>
+                  </pic:spPr>
+                </pic:pic>
+              </a:graphicData>
+            </a:graphic>
+          </wp:inline>
+        </w:drawing>
+      </w:r>
+    </w:p>
+    <w:p>
+      <w:r>
+        <w:t>Automate:</w:t>
+      </w:r>
+    </w:p>
+    <w:p>
+      <w:r>
+        <w:rPr>
+          <w:rFonts w:ascii="Segoe UI Emoji" w:hAnsi="Segoe UI Emoji" w:cs="Segoe UI Emoji"/>
+        </w:rPr>
+        <w:t>✅</w:t>
+      </w:r>
+      <w:r>
+        <w:t xml:space="preserve"> Run Playwright Tests</w:t>
+      </w:r>
+      <w:r>
+        <w:br/>
+      </w:r>
+      <w:r>
+        <w:rPr>
+          <w:rFonts w:ascii="Segoe UI Emoji" w:hAnsi="Segoe UI Emoji" w:cs="Segoe UI Emoji"/>
+        </w:rPr>
+        <w:t>✅</w:t>
+      </w:r>
+      <w:r>
+        <w:t xml:space="preserve"> Generate Allure Report</w:t>
+      </w:r>
+      <w:r>
+        <w:br/>
+      </w:r>
+      <w:r>
+        <w:rPr>
+          <w:rFonts w:ascii="Segoe UI Emoji" w:hAnsi="Segoe UI Emoji" w:cs="Segoe UI Emoji"/>
+        </w:rPr>
+        <w:lastRenderedPageBreak/>
+        <w:t>✅</w:t>
+      </w:r>
+      <w:r>
+        <w:t xml:space="preserve"> Auto-Upload to S3</w:t>
+      </w:r>
+      <w:r>
+        <w:br/>
+      </w:r>
+      <w:r>
+        <w:rPr>
+          <w:rFonts w:ascii="Segoe UI Emoji" w:hAnsi="Segoe UI Emoji" w:cs="Segoe UI Emoji"/>
+        </w:rPr>
+        <w:t>✅</w:t>
+      </w:r>
+      <w:r>
+        <w:t xml:space="preserve"> Send the S3 Link to Slack/Email</w:t>
+      </w:r>
+    </w:p>
+    <w:p/>
     <w:sectPr>
       <w:pgSz w:w="11906" w:h="16838"/>
       <w:pgMar w:top="1440" w:right="1440" w:bottom="1440" w:left="1440" w:header="708" w:footer="708" w:gutter="0"/>
@@ -2098,6 +2906,119 @@
     </w:lvl>
   </w:abstractNum>
   <w:abstractNum w:abstractNumId="1" w15:restartNumberingAfterBreak="0">
+    <w:nsid w:val="19F0319A"/>
+    <w:multiLevelType w:val="multilevel"/>
+    <w:tmpl w:val="5EB48E02"/>
+    <w:lvl w:ilvl="0">
+      <w:start w:val="1"/>
+      <w:numFmt w:val="decimal"/>
+      <w:lvlText w:val="%1."/>
+      <w:lvlJc w:val="left"/>
+      <w:pPr>
+        <w:tabs>
+          <w:tab w:val="num" w:pos="720"/>
+        </w:tabs>
+        <w:ind w:left="720" w:hanging="360"/>
+      </w:pPr>
+    </w:lvl>
+    <w:lvl w:ilvl="1" w:tentative="1">
+      <w:start w:val="1"/>
+      <w:numFmt w:val="decimal"/>
+      <w:lvlText w:val="%2."/>
+      <w:lvlJc w:val="left"/>
+      <w:pPr>
+        <w:tabs>
+          <w:tab w:val="num" w:pos="1440"/>
+        </w:tabs>
+        <w:ind w:left="1440" w:hanging="360"/>
+      </w:pPr>
+    </w:lvl>
+    <w:lvl w:ilvl="2" w:tentative="1">
+      <w:start w:val="1"/>
+      <w:numFmt w:val="decimal"/>
+      <w:lvlText w:val="%3."/>
+      <w:lvlJc w:val="left"/>
+      <w:pPr>
+        <w:tabs>
+          <w:tab w:val="num" w:pos="2160"/>
+        </w:tabs>
+        <w:ind w:left="2160" w:hanging="360"/>
+      </w:pPr>
+    </w:lvl>
+    <w:lvl w:ilvl="3" w:tentative="1">
+      <w:start w:val="1"/>
+      <w:numFmt w:val="decimal"/>
+      <w:lvlText w:val="%4."/>
+      <w:lvlJc w:val="left"/>
+      <w:pPr>
+        <w:tabs>
+          <w:tab w:val="num" w:pos="2880"/>
+        </w:tabs>
+        <w:ind w:left="2880" w:hanging="360"/>
+      </w:pPr>
+    </w:lvl>
+    <w:lvl w:ilvl="4" w:tentative="1">
+      <w:start w:val="1"/>
+      <w:numFmt w:val="decimal"/>
+      <w:lvlText w:val="%5."/>
+      <w:lvlJc w:val="left"/>
+      <w:pPr>
+        <w:tabs>
+          <w:tab w:val="num" w:pos="3600"/>
+        </w:tabs>
+        <w:ind w:left="3600" w:hanging="360"/>
+      </w:pPr>
+    </w:lvl>
+    <w:lvl w:ilvl="5" w:tentative="1">
+      <w:start w:val="1"/>
+      <w:numFmt w:val="decimal"/>
+      <w:lvlText w:val="%6."/>
+      <w:lvlJc w:val="left"/>
+      <w:pPr>
+        <w:tabs>
+          <w:tab w:val="num" w:pos="4320"/>
+        </w:tabs>
+        <w:ind w:left="4320" w:hanging="360"/>
+      </w:pPr>
+    </w:lvl>
+    <w:lvl w:ilvl="6" w:tentative="1">
+      <w:start w:val="1"/>
+      <w:numFmt w:val="decimal"/>
+      <w:lvlText w:val="%7."/>
+      <w:lvlJc w:val="left"/>
+      <w:pPr>
+        <w:tabs>
+          <w:tab w:val="num" w:pos="5040"/>
+        </w:tabs>
+        <w:ind w:left="5040" w:hanging="360"/>
+      </w:pPr>
+    </w:lvl>
+    <w:lvl w:ilvl="7" w:tentative="1">
+      <w:start w:val="1"/>
+      <w:numFmt w:val="decimal"/>
+      <w:lvlText w:val="%8."/>
+      <w:lvlJc w:val="left"/>
+      <w:pPr>
+        <w:tabs>
+          <w:tab w:val="num" w:pos="5760"/>
+        </w:tabs>
+        <w:ind w:left="5760" w:hanging="360"/>
+      </w:pPr>
+    </w:lvl>
+    <w:lvl w:ilvl="8" w:tentative="1">
+      <w:start w:val="1"/>
+      <w:numFmt w:val="decimal"/>
+      <w:lvlText w:val="%9."/>
+      <w:lvlJc w:val="left"/>
+      <w:pPr>
+        <w:tabs>
+          <w:tab w:val="num" w:pos="6480"/>
+        </w:tabs>
+        <w:ind w:left="6480" w:hanging="360"/>
+      </w:pPr>
+    </w:lvl>
+  </w:abstractNum>
+  <w:abstractNum w:abstractNumId="2" w15:restartNumberingAfterBreak="0">
     <w:nsid w:val="2B37088D"/>
     <w:multiLevelType w:val="multilevel"/>
     <w:tmpl w:val="8C503D84"/>
@@ -2246,7 +3167,120 @@
       </w:rPr>
     </w:lvl>
   </w:abstractNum>
-  <w:abstractNum w:abstractNumId="2" w15:restartNumberingAfterBreak="0">
+  <w:abstractNum w:abstractNumId="3" w15:restartNumberingAfterBreak="0">
+    <w:nsid w:val="346E204A"/>
+    <w:multiLevelType w:val="multilevel"/>
+    <w:tmpl w:val="F072F5A0"/>
+    <w:lvl w:ilvl="0">
+      <w:start w:val="1"/>
+      <w:numFmt w:val="decimal"/>
+      <w:lvlText w:val="%1."/>
+      <w:lvlJc w:val="left"/>
+      <w:pPr>
+        <w:tabs>
+          <w:tab w:val="num" w:pos="720"/>
+        </w:tabs>
+        <w:ind w:left="720" w:hanging="360"/>
+      </w:pPr>
+    </w:lvl>
+    <w:lvl w:ilvl="1" w:tentative="1">
+      <w:start w:val="1"/>
+      <w:numFmt w:val="decimal"/>
+      <w:lvlText w:val="%2."/>
+      <w:lvlJc w:val="left"/>
+      <w:pPr>
+        <w:tabs>
+          <w:tab w:val="num" w:pos="1440"/>
+        </w:tabs>
+        <w:ind w:left="1440" w:hanging="360"/>
+      </w:pPr>
+    </w:lvl>
+    <w:lvl w:ilvl="2" w:tentative="1">
+      <w:start w:val="1"/>
+      <w:numFmt w:val="decimal"/>
+      <w:lvlText w:val="%3."/>
+      <w:lvlJc w:val="left"/>
+      <w:pPr>
+        <w:tabs>
+          <w:tab w:val="num" w:pos="2160"/>
+        </w:tabs>
+        <w:ind w:left="2160" w:hanging="360"/>
+      </w:pPr>
+    </w:lvl>
+    <w:lvl w:ilvl="3" w:tentative="1">
+      <w:start w:val="1"/>
+      <w:numFmt w:val="decimal"/>
+      <w:lvlText w:val="%4."/>
+      <w:lvlJc w:val="left"/>
+      <w:pPr>
+        <w:tabs>
+          <w:tab w:val="num" w:pos="2880"/>
+        </w:tabs>
+        <w:ind w:left="2880" w:hanging="360"/>
+      </w:pPr>
+    </w:lvl>
+    <w:lvl w:ilvl="4" w:tentative="1">
+      <w:start w:val="1"/>
+      <w:numFmt w:val="decimal"/>
+      <w:lvlText w:val="%5."/>
+      <w:lvlJc w:val="left"/>
+      <w:pPr>
+        <w:tabs>
+          <w:tab w:val="num" w:pos="3600"/>
+        </w:tabs>
+        <w:ind w:left="3600" w:hanging="360"/>
+      </w:pPr>
+    </w:lvl>
+    <w:lvl w:ilvl="5" w:tentative="1">
+      <w:start w:val="1"/>
+      <w:numFmt w:val="decimal"/>
+      <w:lvlText w:val="%6."/>
+      <w:lvlJc w:val="left"/>
+      <w:pPr>
+        <w:tabs>
+          <w:tab w:val="num" w:pos="4320"/>
+        </w:tabs>
+        <w:ind w:left="4320" w:hanging="360"/>
+      </w:pPr>
+    </w:lvl>
+    <w:lvl w:ilvl="6" w:tentative="1">
+      <w:start w:val="1"/>
+      <w:numFmt w:val="decimal"/>
+      <w:lvlText w:val="%7."/>
+      <w:lvlJc w:val="left"/>
+      <w:pPr>
+        <w:tabs>
+          <w:tab w:val="num" w:pos="5040"/>
+        </w:tabs>
+        <w:ind w:left="5040" w:hanging="360"/>
+      </w:pPr>
+    </w:lvl>
+    <w:lvl w:ilvl="7" w:tentative="1">
+      <w:start w:val="1"/>
+      <w:numFmt w:val="decimal"/>
+      <w:lvlText w:val="%8."/>
+      <w:lvlJc w:val="left"/>
+      <w:pPr>
+        <w:tabs>
+          <w:tab w:val="num" w:pos="5760"/>
+        </w:tabs>
+        <w:ind w:left="5760" w:hanging="360"/>
+      </w:pPr>
+    </w:lvl>
+    <w:lvl w:ilvl="8" w:tentative="1">
+      <w:start w:val="1"/>
+      <w:numFmt w:val="decimal"/>
+      <w:lvlText w:val="%9."/>
+      <w:lvlJc w:val="left"/>
+      <w:pPr>
+        <w:tabs>
+          <w:tab w:val="num" w:pos="6480"/>
+        </w:tabs>
+        <w:ind w:left="6480" w:hanging="360"/>
+      </w:pPr>
+    </w:lvl>
+  </w:abstractNum>
+  <w:abstractNum w:abstractNumId="4" w15:restartNumberingAfterBreak="0">
     <w:nsid w:val="3C611F70"/>
     <w:multiLevelType w:val="multilevel"/>
     <w:tmpl w:val="8AF2DC92"/>
@@ -2359,7 +3393,7 @@
       </w:pPr>
     </w:lvl>
   </w:abstractNum>
-  <w:abstractNum w:abstractNumId="3" w15:restartNumberingAfterBreak="0">
+  <w:abstractNum w:abstractNumId="5" w15:restartNumberingAfterBreak="0">
     <w:nsid w:val="3E0516CE"/>
     <w:multiLevelType w:val="multilevel"/>
     <w:tmpl w:val="33DCE7DE"/>
@@ -2508,7 +3542,7 @@
       </w:rPr>
     </w:lvl>
   </w:abstractNum>
-  <w:abstractNum w:abstractNumId="4" w15:restartNumberingAfterBreak="0">
+  <w:abstractNum w:abstractNumId="6" w15:restartNumberingAfterBreak="0">
     <w:nsid w:val="42CD01E1"/>
     <w:multiLevelType w:val="multilevel"/>
     <w:tmpl w:val="8D6496EC"/>
@@ -2657,7 +3691,120 @@
       </w:rPr>
     </w:lvl>
   </w:abstractNum>
-  <w:abstractNum w:abstractNumId="5" w15:restartNumberingAfterBreak="0">
+  <w:abstractNum w:abstractNumId="7" w15:restartNumberingAfterBreak="0">
+    <w:nsid w:val="5AF2384C"/>
+    <w:multiLevelType w:val="multilevel"/>
+    <w:tmpl w:val="0888A6F2"/>
+    <w:lvl w:ilvl="0">
+      <w:start w:val="1"/>
+      <w:numFmt w:val="decimal"/>
+      <w:lvlText w:val="%1."/>
+      <w:lvlJc w:val="left"/>
+      <w:pPr>
+        <w:tabs>
+          <w:tab w:val="num" w:pos="720"/>
+        </w:tabs>
+        <w:ind w:left="720" w:hanging="360"/>
+      </w:pPr>
+    </w:lvl>
+    <w:lvl w:ilvl="1" w:tentative="1">
+      <w:start w:val="1"/>
+      <w:numFmt w:val="decimal"/>
+      <w:lvlText w:val="%2."/>
+      <w:lvlJc w:val="left"/>
+      <w:pPr>
+        <w:tabs>
+          <w:tab w:val="num" w:pos="1440"/>
+        </w:tabs>
+        <w:ind w:left="1440" w:hanging="360"/>
+      </w:pPr>
+    </w:lvl>
+    <w:lvl w:ilvl="2" w:tentative="1">
+      <w:start w:val="1"/>
+      <w:numFmt w:val="decimal"/>
+      <w:lvlText w:val="%3."/>
+      <w:lvlJc w:val="left"/>
+      <w:pPr>
+        <w:tabs>
+          <w:tab w:val="num" w:pos="2160"/>
+        </w:tabs>
+        <w:ind w:left="2160" w:hanging="360"/>
+      </w:pPr>
+    </w:lvl>
+    <w:lvl w:ilvl="3" w:tentative="1">
+      <w:start w:val="1"/>
+      <w:numFmt w:val="decimal"/>
+      <w:lvlText w:val="%4."/>
+      <w:lvlJc w:val="left"/>
+      <w:pPr>
+        <w:tabs>
+          <w:tab w:val="num" w:pos="2880"/>
+        </w:tabs>
+        <w:ind w:left="2880" w:hanging="360"/>
+      </w:pPr>
+    </w:lvl>
+    <w:lvl w:ilvl="4" w:tentative="1">
+      <w:start w:val="1"/>
+      <w:numFmt w:val="decimal"/>
+      <w:lvlText w:val="%5."/>
+      <w:lvlJc w:val="left"/>
+      <w:pPr>
+        <w:tabs>
+          <w:tab w:val="num" w:pos="3600"/>
+        </w:tabs>
+        <w:ind w:left="3600" w:hanging="360"/>
+      </w:pPr>
+    </w:lvl>
+    <w:lvl w:ilvl="5" w:tentative="1">
+      <w:start w:val="1"/>
+      <w:numFmt w:val="decimal"/>
+      <w:lvlText w:val="%6."/>
+      <w:lvlJc w:val="left"/>
+      <w:pPr>
+        <w:tabs>
+          <w:tab w:val="num" w:pos="4320"/>
+        </w:tabs>
+        <w:ind w:left="4320" w:hanging="360"/>
+      </w:pPr>
+    </w:lvl>
+    <w:lvl w:ilvl="6" w:tentative="1">
+      <w:start w:val="1"/>
+      <w:numFmt w:val="decimal"/>
+      <w:lvlText w:val="%7."/>
+      <w:lvlJc w:val="left"/>
+      <w:pPr>
+        <w:tabs>
+          <w:tab w:val="num" w:pos="5040"/>
+        </w:tabs>
+        <w:ind w:left="5040" w:hanging="360"/>
+      </w:pPr>
+    </w:lvl>
+    <w:lvl w:ilvl="7" w:tentative="1">
+      <w:start w:val="1"/>
+      <w:numFmt w:val="decimal"/>
+      <w:lvlText w:val="%8."/>
+      <w:lvlJc w:val="left"/>
+      <w:pPr>
+        <w:tabs>
+          <w:tab w:val="num" w:pos="5760"/>
+        </w:tabs>
+        <w:ind w:left="5760" w:hanging="360"/>
+      </w:pPr>
+    </w:lvl>
+    <w:lvl w:ilvl="8" w:tentative="1">
+      <w:start w:val="1"/>
+      <w:numFmt w:val="decimal"/>
+      <w:lvlText w:val="%9."/>
+      <w:lvlJc w:val="left"/>
+      <w:pPr>
+        <w:tabs>
+          <w:tab w:val="num" w:pos="6480"/>
+        </w:tabs>
+        <w:ind w:left="6480" w:hanging="360"/>
+      </w:pPr>
+    </w:lvl>
+  </w:abstractNum>
+  <w:abstractNum w:abstractNumId="8" w15:restartNumberingAfterBreak="0">
     <w:nsid w:val="5E290ECC"/>
     <w:multiLevelType w:val="multilevel"/>
     <w:tmpl w:val="D6CE13A2"/>
@@ -2806,7 +3953,7 @@
       </w:rPr>
     </w:lvl>
   </w:abstractNum>
-  <w:abstractNum w:abstractNumId="6" w15:restartNumberingAfterBreak="0">
+  <w:abstractNum w:abstractNumId="9" w15:restartNumberingAfterBreak="0">
     <w:nsid w:val="654542A4"/>
     <w:multiLevelType w:val="multilevel"/>
     <w:tmpl w:val="7B6C5802"/>
@@ -2919,7 +4066,156 @@
       </w:pPr>
     </w:lvl>
   </w:abstractNum>
-  <w:abstractNum w:abstractNumId="7" w15:restartNumberingAfterBreak="0">
+  <w:abstractNum w:abstractNumId="10" w15:restartNumberingAfterBreak="0">
+    <w:nsid w:val="7B721E02"/>
+    <w:multiLevelType w:val="multilevel"/>
+    <w:tmpl w:val="BC2A2AD6"/>
+    <w:lvl w:ilvl="0">
+      <w:start w:val="1"/>
+      <w:numFmt w:val="bullet"/>
+      <w:lvlText w:val=""/>
+      <w:lvlJc w:val="left"/>
+      <w:pPr>
+        <w:tabs>
+          <w:tab w:val="num" w:pos="720"/>
+        </w:tabs>
+        <w:ind w:left="720" w:hanging="360"/>
+      </w:pPr>
+      <w:rPr>
+        <w:rFonts w:ascii="Symbol" w:hAnsi="Symbol" w:hint="default"/>
+        <w:sz w:val="20"/>
+      </w:rPr>
+    </w:lvl>
+    <w:lvl w:ilvl="1" w:tentative="1">
+      <w:start w:val="1"/>
+      <w:numFmt w:val="bullet"/>
+      <w:lvlText w:val="o"/>
+      <w:lvlJc w:val="left"/>
+      <w:pPr>
+        <w:tabs>
+          <w:tab w:val="num" w:pos="1440"/>
+        </w:tabs>
+        <w:ind w:left="1440" w:hanging="360"/>
+      </w:pPr>
+      <w:rPr>
+        <w:rFonts w:ascii="Courier New" w:hAnsi="Courier New" w:hint="default"/>
+        <w:sz w:val="20"/>
+      </w:rPr>
+    </w:lvl>
+    <w:lvl w:ilvl="2" w:tentative="1">
+      <w:start w:val="1"/>
+      <w:numFmt w:val="bullet"/>
+      <w:lvlText w:val=""/>
+      <w:lvlJc w:val="left"/>
+      <w:pPr>
+        <w:tabs>
+          <w:tab w:val="num" w:pos="2160"/>
+        </w:tabs>
+        <w:ind w:left="2160" w:hanging="360"/>
+      </w:pPr>
+      <w:rPr>
+        <w:rFonts w:ascii="Wingdings" w:hAnsi="Wingdings" w:hint="default"/>
+        <w:sz w:val="20"/>
+      </w:rPr>
+    </w:lvl>
+    <w:lvl w:ilvl="3" w:tentative="1">
+      <w:start w:val="1"/>
+      <w:numFmt w:val="bullet"/>
+      <w:lvlText w:val=""/>
+      <w:lvlJc w:val="left"/>
+      <w:pPr>
+        <w:tabs>
+          <w:tab w:val="num" w:pos="2880"/>
+        </w:tabs>
+        <w:ind w:left="2880" w:hanging="360"/>
+      </w:pPr>
+      <w:rPr>
+        <w:rFonts w:ascii="Wingdings" w:hAnsi="Wingdings" w:hint="default"/>
+        <w:sz w:val="20"/>
+      </w:rPr>
+    </w:lvl>
+    <w:lvl w:ilvl="4" w:tentative="1">
+      <w:start w:val="1"/>
+      <w:numFmt w:val="bullet"/>
+      <w:lvlText w:val=""/>
+      <w:lvlJc w:val="left"/>
+      <w:pPr>
+        <w:tabs>
+          <w:tab w:val="num" w:pos="3600"/>
+        </w:tabs>
+        <w:ind w:left="3600" w:hanging="360"/>
+      </w:pPr>
+      <w:rPr>
+        <w:rFonts w:ascii="Wingdings" w:hAnsi="Wingdings" w:hint="default"/>
+        <w:sz w:val="20"/>
+      </w:rPr>
+    </w:lvl>
+    <w:lvl w:ilvl="5" w:tentative="1">
+      <w:start w:val="1"/>
+      <w:numFmt w:val="bullet"/>
+      <w:lvlText w:val=""/>
+      <w:lvlJc w:val="left"/>
+      <w:pPr>
+        <w:tabs>
+          <w:tab w:val="num" w:pos="4320"/>
+        </w:tabs>
+        <w:ind w:left="4320" w:hanging="360"/>
+      </w:pPr>
+      <w:rPr>
+        <w:rFonts w:ascii="Wingdings" w:hAnsi="Wingdings" w:hint="default"/>
+        <w:sz w:val="20"/>
+      </w:rPr>
+    </w:lvl>
+    <w:lvl w:ilvl="6" w:tentative="1">
+      <w:start w:val="1"/>
+      <w:numFmt w:val="bullet"/>
+      <w:lvlText w:val=""/>
+      <w:lvlJc w:val="left"/>
+      <w:pPr>
+        <w:tabs>
+          <w:tab w:val="num" w:pos="5040"/>
+        </w:tabs>
+        <w:ind w:left="5040" w:hanging="360"/>
+      </w:pPr>
+      <w:rPr>
+        <w:rFonts w:ascii="Wingdings" w:hAnsi="Wingdings" w:hint="default"/>
+        <w:sz w:val="20"/>
+      </w:rPr>
+    </w:lvl>
+    <w:lvl w:ilvl="7" w:tentative="1">
+      <w:start w:val="1"/>
+      <w:numFmt w:val="bullet"/>
+      <w:lvlText w:val=""/>
+      <w:lvlJc w:val="left"/>
+      <w:pPr>
+        <w:tabs>
+          <w:tab w:val="num" w:pos="5760"/>
+        </w:tabs>
+        <w:ind w:left="5760" w:hanging="360"/>
+      </w:pPr>
+      <w:rPr>
+        <w:rFonts w:ascii="Wingdings" w:hAnsi="Wingdings" w:hint="default"/>
+        <w:sz w:val="20"/>
+      </w:rPr>
+    </w:lvl>
+    <w:lvl w:ilvl="8" w:tentative="1">
+      <w:start w:val="1"/>
+      <w:numFmt w:val="bullet"/>
+      <w:lvlText w:val=""/>
+      <w:lvlJc w:val="left"/>
+      <w:pPr>
+        <w:tabs>
+          <w:tab w:val="num" w:pos="6480"/>
+        </w:tabs>
+        <w:ind w:left="6480" w:hanging="360"/>
+      </w:pPr>
+      <w:rPr>
+        <w:rFonts w:ascii="Wingdings" w:hAnsi="Wingdings" w:hint="default"/>
+        <w:sz w:val="20"/>
+      </w:rPr>
+    </w:lvl>
+  </w:abstractNum>
+  <w:abstractNum w:abstractNumId="11" w15:restartNumberingAfterBreak="0">
     <w:nsid w:val="7CE52170"/>
     <w:multiLevelType w:val="multilevel"/>
     <w:tmpl w:val="0BF2C31E"/>
@@ -3069,28 +4365,40 @@
     </w:lvl>
   </w:abstractNum>
   <w:num w:numId="1" w16cid:durableId="1364207484">
-    <w:abstractNumId w:val="6"/>
+    <w:abstractNumId w:val="9"/>
   </w:num>
   <w:num w:numId="2" w16cid:durableId="723217508">
     <w:abstractNumId w:val="0"/>
   </w:num>
   <w:num w:numId="3" w16cid:durableId="1010569944">
+    <w:abstractNumId w:val="4"/>
+  </w:num>
+  <w:num w:numId="4" w16cid:durableId="1984235949">
+    <w:abstractNumId w:val="11"/>
+  </w:num>
+  <w:num w:numId="5" w16cid:durableId="889148119">
+    <w:abstractNumId w:val="8"/>
+  </w:num>
+  <w:num w:numId="6" w16cid:durableId="1928079598">
+    <w:abstractNumId w:val="5"/>
+  </w:num>
+  <w:num w:numId="7" w16cid:durableId="753474116">
     <w:abstractNumId w:val="2"/>
   </w:num>
-  <w:num w:numId="4" w16cid:durableId="1984235949">
-    <w:abstractNumId w:val="7"/>
+  <w:num w:numId="8" w16cid:durableId="1129663004">
+    <w:abstractNumId w:val="6"/>
   </w:num>
-  <w:num w:numId="5" w16cid:durableId="889148119">
-    <w:abstractNumId w:val="5"/>
+  <w:num w:numId="9" w16cid:durableId="726994631">
+    <w:abstractNumId w:val="1"/>
   </w:num>
-  <w:num w:numId="6" w16cid:durableId="1928079598">
+  <w:num w:numId="10" w16cid:durableId="1771202130">
+    <w:abstractNumId w:val="10"/>
+  </w:num>
+  <w:num w:numId="11" w16cid:durableId="1481072584">
     <w:abstractNumId w:val="3"/>
   </w:num>
-  <w:num w:numId="7" w16cid:durableId="753474116">
-    <w:abstractNumId w:val="1"/>
-  </w:num>
-  <w:num w:numId="8" w16cid:durableId="1129663004">
-    <w:abstractNumId w:val="4"/>
+  <w:num w:numId="12" w16cid:durableId="402601046">
+    <w:abstractNumId w:val="7"/>
   </w:num>
 </w:numbering>
 </file>
@@ -3696,7 +5004,6 @@
   <w:style w:type="character" w:default="1" w:styleId="DefaultParagraphFont">
     <w:name w:val="Default Paragraph Font"/>
     <w:uiPriority w:val="1"/>
-    <w:semiHidden/>
     <w:unhideWhenUsed/>
   </w:style>
   <w:style w:type="table" w:default="1" w:styleId="TableNormal">
@@ -4103,6 +5410,29 @@
       <w14:ligatures w14:val="none"/>
     </w:rPr>
   </w:style>
+  <w:style w:type="character" w:styleId="Hyperlink">
+    <w:name w:val="Hyperlink"/>
+    <w:basedOn w:val="DefaultParagraphFont"/>
+    <w:uiPriority w:val="99"/>
+    <w:unhideWhenUsed/>
+    <w:rsid w:val="00993553"/>
+    <w:rPr>
+      <w:color w:val="0563C1" w:themeColor="hyperlink"/>
+      <w:u w:val="single"/>
+    </w:rPr>
+  </w:style>
+  <w:style w:type="character" w:styleId="UnresolvedMention">
+    <w:name w:val="Unresolved Mention"/>
+    <w:basedOn w:val="DefaultParagraphFont"/>
+    <w:uiPriority w:val="99"/>
+    <w:semiHidden/>
+    <w:unhideWhenUsed/>
+    <w:rsid w:val="00993553"/>
+    <w:rPr>
+      <w:color w:val="605E5C"/>
+      <w:shd w:val="clear" w:color="auto" w:fill="E1DFDD"/>
+    </w:rPr>
+  </w:style>
 </w:styles>
 </file>
 

</xml_diff>